<commit_message>
Add a new MarbleTrack mode draws the track and the rolls the marble down that track to make it more visibly obvious what is happening.
Add a pachinko mode that uses the Box2D physics engine
to create a pachinko game where marbles fall through a series of pegs.

The Marble Madness design document has been updated to reflect these changes.
</commit_message>
<xml_diff>
--- a/documentation/Marble Madness Design document.docx
+++ b/documentation/Marble Madness Design document.docx
@@ -413,7 +413,7 @@
     <w:p>
       <w:r>
         <w:pict w14:anchorId="3A8404B3">
-          <v:rect id="_x0000_i1029" style="width:0;height:1.5pt" o:hralign="center" o:hrstd="t" o:hr="t" fillcolor="#a0a0a0" stroked="f"/>
+          <v:rect id="_x0000_i1026" style="width:0;height:1.5pt" o:hralign="center" o:hrstd="t" o:hr="t" fillcolor="#a0a0a0" stroked="f"/>
         </w:pict>
       </w:r>
     </w:p>
@@ -618,6 +618,9 @@
       <w:r>
         <w:t>Try alpha blending between marbles in motion (ala Matrix/Kaleidoscope) to give a better sense of motion. Look at “lerp” (ask AI).</w:t>
       </w:r>
+      <w:r>
+        <w:t xml:space="preserve"> Or let them dim ala ‘Matrix.’</w:t>
+      </w:r>
     </w:p>
     <w:p>
       <w:pPr>
@@ -628,7 +631,33 @@
         </w:numPr>
       </w:pPr>
       <w:r>
-        <w:t>marble clock</w:t>
+        <w:t xml:space="preserve">Display static </w:t>
+      </w:r>
+      <w:r>
+        <w:t>patterns/</w:t>
+      </w:r>
+      <w:r>
+        <w:t>images</w:t>
+      </w:r>
+    </w:p>
+    <w:p>
+      <w:pPr>
+        <w:pStyle w:val="ListParagraph"/>
+        <w:numPr>
+          <w:ilvl w:val="1"/>
+          <w:numId w:val="4"/>
+        </w:numPr>
+      </w:pPr>
+      <w:r>
+        <w:t xml:space="preserve">clock that changes </w:t>
+      </w:r>
+      <w:proofErr w:type="spellStart"/>
+      <w:r>
+        <w:t>ever</w:t>
+      </w:r>
+      <w:proofErr w:type="spellEnd"/>
+      <w:r>
+        <w:t xml:space="preserve"> minute</w:t>
       </w:r>
     </w:p>
     <w:p>
@@ -640,7 +669,7 @@
         </w:numPr>
       </w:pPr>
       <w:r>
-        <w:t xml:space="preserve">Display static </w:t>
+        <w:t xml:space="preserve">Display dynamic </w:t>
       </w:r>
       <w:r>
         <w:t>patterns/</w:t>
@@ -653,19 +682,18 @@
       <w:pPr>
         <w:pStyle w:val="ListParagraph"/>
         <w:numPr>
-          <w:ilvl w:val="0"/>
+          <w:ilvl w:val="1"/>
           <w:numId w:val="4"/>
         </w:numPr>
       </w:pPr>
       <w:r>
-        <w:t xml:space="preserve">Display dynamic </w:t>
-      </w:r>
-      <w:r>
-        <w:t>patterns/</w:t>
-      </w:r>
-      <w:r>
-        <w:t>images</w:t>
-      </w:r>
+        <w:t xml:space="preserve">Animated gifs, videos, </w:t>
+      </w:r>
+      <w:proofErr w:type="spellStart"/>
+      <w:r>
+        <w:t>etc</w:t>
+      </w:r>
+      <w:proofErr w:type="spellEnd"/>
     </w:p>
     <w:p>
       <w:pPr>
@@ -727,6 +755,18 @@
       </w:pPr>
       <w:r>
         <w:t>Marbles ‘roll’ down from row to row filling in the picture</w:t>
+      </w:r>
+    </w:p>
+    <w:p>
+      <w:pPr>
+        <w:pStyle w:val="ListParagraph"/>
+        <w:numPr>
+          <w:ilvl w:val="2"/>
+          <w:numId w:val="4"/>
+        </w:numPr>
+      </w:pPr>
+      <w:r>
+        <w:t>Try using every other row to ‘draw’ the track the marbles are rolling down</w:t>
       </w:r>
     </w:p>
     <w:p>
@@ -3411,6 +3451,7 @@
   <w:style w:type="character" w:default="1" w:styleId="DefaultParagraphFont">
     <w:name w:val="Default Paragraph Font"/>
     <w:uiPriority w:val="1"/>
+    <w:semiHidden/>
     <w:unhideWhenUsed/>
   </w:style>
   <w:style w:type="table" w:default="1" w:styleId="TableNormal">

</xml_diff>

<commit_message>
Switch to the ESP32 S3 Dev board N16R8 (16MB Flash, 8MB PSRAM). Add some debug spew to check the ESP32 chip, flash and PSRAM data. Remove ESPAsyncWiFiManager as it doesn't work and instead just pull the SSID and password from preferences stored in flash. Refactor the Box2D physics engine marble rollers to use common code for dealing with the physics engine. Add a new marble roller based on the physics engine that just rolls marbles down sloped tracks in a zig-zag fashion. Switch to an icon favicon instead of a PNG file.
</commit_message>
<xml_diff>
--- a/documentation/Marble Madness Design document.docx
+++ b/documentation/Marble Madness Design document.docx
@@ -558,13 +558,8 @@
           <w:numId w:val="14"/>
         </w:numPr>
       </w:pPr>
-      <w:proofErr w:type="spellStart"/>
-      <w:r>
-        <w:t>usb</w:t>
-      </w:r>
-      <w:proofErr w:type="spellEnd"/>
-      <w:r>
-        <w:t xml:space="preserve"> c pd adjustable power supply</w:t>
+      <w:r>
+        <w:t>usb c pd adjustable power supply</w:t>
       </w:r>
       <w:r>
         <w:t>?</w:t>
@@ -604,6 +599,18 @@
         </w:numPr>
       </w:pPr>
       <w:r>
+        <w:t>Hourglass?</w:t>
+      </w:r>
+    </w:p>
+    <w:p>
+      <w:pPr>
+        <w:pStyle w:val="ListParagraph"/>
+        <w:numPr>
+          <w:ilvl w:val="0"/>
+          <w:numId w:val="4"/>
+        </w:numPr>
+      </w:pPr>
+      <w:r>
         <w:t>marble roller</w:t>
       </w:r>
     </w:p>
@@ -651,11 +658,9 @@
       <w:r>
         <w:t xml:space="preserve">clock that changes </w:t>
       </w:r>
-      <w:proofErr w:type="spellStart"/>
-      <w:r>
-        <w:t>ever</w:t>
-      </w:r>
-      <w:proofErr w:type="spellEnd"/>
+      <w:r>
+        <w:t>every</w:t>
+      </w:r>
       <w:r>
         <w:t xml:space="preserve"> minute</w:t>
       </w:r>
@@ -687,13 +692,8 @@
         </w:numPr>
       </w:pPr>
       <w:r>
-        <w:t xml:space="preserve">Animated gifs, videos, </w:t>
-      </w:r>
-      <w:proofErr w:type="spellStart"/>
-      <w:r>
-        <w:t>etc</w:t>
-      </w:r>
-      <w:proofErr w:type="spellEnd"/>
+        <w:t>Animated gifs, videos, etc</w:t>
+      </w:r>
     </w:p>
     <w:p>
       <w:pPr>

</xml_diff>

<commit_message>
Add Ringer mode to Marble Madness to simulate the ringer marble game.
</commit_message>
<xml_diff>
--- a/documentation/Marble Madness Design document.docx
+++ b/documentation/Marble Madness Design document.docx
@@ -412,6 +412,7 @@
     </w:tbl>
     <w:p>
       <w:r>
+        <w:lastRenderedPageBreak/>
         <w:pict w14:anchorId="3A8404B3">
           <v:rect id="_x0000_i1026" style="width:0;height:1.5pt" o:hralign="center" o:hrstd="t" o:hr="t" fillcolor="#a0a0a0" stroked="f"/>
         </w:pict>
@@ -558,8 +559,13 @@
           <w:numId w:val="14"/>
         </w:numPr>
       </w:pPr>
-      <w:r>
-        <w:t>usb c pd adjustable power supply</w:t>
+      <w:proofErr w:type="spellStart"/>
+      <w:r>
+        <w:t>usb</w:t>
+      </w:r>
+      <w:proofErr w:type="spellEnd"/>
+      <w:r>
+        <w:t xml:space="preserve"> c pd adjustable power supply</w:t>
       </w:r>
       <w:r>
         <w:t>?</w:t>
@@ -599,7 +605,7 @@
         </w:numPr>
       </w:pPr>
       <w:r>
-        <w:t>Hourglass?</w:t>
+        <w:t>Marbles in center, one is ‘shot’ from side, hits marbles, they scatter</w:t>
       </w:r>
     </w:p>
     <w:p>
@@ -611,7 +617,72 @@
         </w:numPr>
       </w:pPr>
       <w:r>
-        <w:t>marble roller</w:t>
+        <w:t>Connect 4 clock</w:t>
+      </w:r>
+    </w:p>
+    <w:p>
+      <w:pPr>
+        <w:pStyle w:val="ListParagraph"/>
+        <w:numPr>
+          <w:ilvl w:val="0"/>
+          <w:numId w:val="4"/>
+        </w:numPr>
+      </w:pPr>
+      <w:r>
+        <w:t>Fireworks</w:t>
+      </w:r>
+    </w:p>
+    <w:p>
+      <w:pPr>
+        <w:pStyle w:val="ListParagraph"/>
+        <w:numPr>
+          <w:ilvl w:val="0"/>
+          <w:numId w:val="4"/>
+        </w:numPr>
+      </w:pPr>
+      <w:proofErr w:type="spellStart"/>
+      <w:r>
+        <w:t>Googley</w:t>
+      </w:r>
+      <w:proofErr w:type="spellEnd"/>
+      <w:r>
+        <w:t xml:space="preserve"> eyes</w:t>
+      </w:r>
+    </w:p>
+    <w:p>
+      <w:pPr>
+        <w:pStyle w:val="ListParagraph"/>
+        <w:numPr>
+          <w:ilvl w:val="0"/>
+          <w:numId w:val="4"/>
+        </w:numPr>
+      </w:pPr>
+      <w:r>
+        <w:t>Water ripple</w:t>
+      </w:r>
+    </w:p>
+    <w:p>
+      <w:pPr>
+        <w:pStyle w:val="ListParagraph"/>
+        <w:numPr>
+          <w:ilvl w:val="0"/>
+          <w:numId w:val="4"/>
+        </w:numPr>
+      </w:pPr>
+      <w:r>
+        <w:t>Rainfall</w:t>
+      </w:r>
+    </w:p>
+    <w:p>
+      <w:pPr>
+        <w:pStyle w:val="ListParagraph"/>
+        <w:numPr>
+          <w:ilvl w:val="0"/>
+          <w:numId w:val="4"/>
+        </w:numPr>
+      </w:pPr>
+      <w:r>
+        <w:t>Games</w:t>
       </w:r>
     </w:p>
     <w:p>
@@ -623,10 +694,73 @@
         </w:numPr>
       </w:pPr>
       <w:r>
-        <w:t>Try alpha blending between marbles in motion (ala Matrix/Kaleidoscope) to give a better sense of motion. Look at “lerp” (ask AI).</w:t>
-      </w:r>
-      <w:r>
-        <w:t xml:space="preserve"> Or let them dim ala ‘Matrix.’</w:t>
+        <w:t>Conway game of life</w:t>
+      </w:r>
+    </w:p>
+    <w:p>
+      <w:pPr>
+        <w:pStyle w:val="ListParagraph"/>
+        <w:numPr>
+          <w:ilvl w:val="1"/>
+          <w:numId w:val="4"/>
+        </w:numPr>
+      </w:pPr>
+      <w:r>
+        <w:t>Marbles game (</w:t>
+      </w:r>
+      <w:r>
+        <w:t>Marbles in center, one is ‘shot’ from side, hits marbles, they scatter</w:t>
+      </w:r>
+      <w:r>
+        <w:t>)</w:t>
+      </w:r>
+    </w:p>
+    <w:p>
+      <w:pPr>
+        <w:pStyle w:val="ListParagraph"/>
+        <w:numPr>
+          <w:ilvl w:val="1"/>
+          <w:numId w:val="4"/>
+        </w:numPr>
+      </w:pPr>
+      <w:r>
+        <w:t>Tetris</w:t>
+      </w:r>
+    </w:p>
+    <w:p>
+      <w:pPr>
+        <w:pStyle w:val="ListParagraph"/>
+        <w:numPr>
+          <w:ilvl w:val="1"/>
+          <w:numId w:val="4"/>
+        </w:numPr>
+      </w:pPr>
+      <w:r>
+        <w:t>Tron</w:t>
+      </w:r>
+    </w:p>
+    <w:p>
+      <w:pPr>
+        <w:pStyle w:val="ListParagraph"/>
+        <w:numPr>
+          <w:ilvl w:val="1"/>
+          <w:numId w:val="4"/>
+        </w:numPr>
+      </w:pPr>
+      <w:r>
+        <w:t>Breakout</w:t>
+      </w:r>
+    </w:p>
+    <w:p>
+      <w:pPr>
+        <w:pStyle w:val="ListParagraph"/>
+        <w:numPr>
+          <w:ilvl w:val="1"/>
+          <w:numId w:val="4"/>
+        </w:numPr>
+      </w:pPr>
+      <w:r>
+        <w:t>Frozen bubble game</w:t>
       </w:r>
     </w:p>
     <w:p>
@@ -638,13 +772,31 @@
         </w:numPr>
       </w:pPr>
       <w:r>
-        <w:t xml:space="preserve">Display static </w:t>
-      </w:r>
-      <w:r>
-        <w:t>patterns/</w:t>
-      </w:r>
-      <w:r>
-        <w:t>images</w:t>
+        <w:t>Hourglass?</w:t>
+      </w:r>
+    </w:p>
+    <w:p>
+      <w:pPr>
+        <w:pStyle w:val="ListParagraph"/>
+        <w:numPr>
+          <w:ilvl w:val="0"/>
+          <w:numId w:val="4"/>
+        </w:numPr>
+      </w:pPr>
+      <w:r>
+        <w:t>Lava lamp</w:t>
+      </w:r>
+    </w:p>
+    <w:p>
+      <w:pPr>
+        <w:pStyle w:val="ListParagraph"/>
+        <w:numPr>
+          <w:ilvl w:val="0"/>
+          <w:numId w:val="4"/>
+        </w:numPr>
+      </w:pPr>
+      <w:r>
+        <w:t>marble roller</w:t>
       </w:r>
     </w:p>
     <w:p>
@@ -656,13 +808,10 @@
         </w:numPr>
       </w:pPr>
       <w:r>
-        <w:t xml:space="preserve">clock that changes </w:t>
-      </w:r>
-      <w:r>
-        <w:t>every</w:t>
-      </w:r>
-      <w:r>
-        <w:t xml:space="preserve"> minute</w:t>
+        <w:t>Try alpha blending between marbles in motion (ala Matrix/Kaleidoscope) to give a better sense of motion. Look at “lerp” (ask AI).</w:t>
+      </w:r>
+      <w:r>
+        <w:t xml:space="preserve"> Or let them dim ala ‘Matrix.’</w:t>
       </w:r>
     </w:p>
     <w:p>
@@ -674,7 +823,7 @@
         </w:numPr>
       </w:pPr>
       <w:r>
-        <w:t xml:space="preserve">Display dynamic </w:t>
+        <w:t xml:space="preserve">Display static </w:t>
       </w:r>
       <w:r>
         <w:t>patterns/</w:t>
@@ -692,8 +841,49 @@
         </w:numPr>
       </w:pPr>
       <w:r>
-        <w:t>Animated gifs, videos, etc</w:t>
-      </w:r>
+        <w:t xml:space="preserve">clock that changes </w:t>
+      </w:r>
+      <w:r>
+        <w:t>every</w:t>
+      </w:r>
+      <w:r>
+        <w:t xml:space="preserve"> minute</w:t>
+      </w:r>
+    </w:p>
+    <w:p>
+      <w:pPr>
+        <w:pStyle w:val="ListParagraph"/>
+        <w:numPr>
+          <w:ilvl w:val="0"/>
+          <w:numId w:val="4"/>
+        </w:numPr>
+      </w:pPr>
+      <w:r>
+        <w:t xml:space="preserve">Display dynamic </w:t>
+      </w:r>
+      <w:r>
+        <w:t>patterns/</w:t>
+      </w:r>
+      <w:r>
+        <w:t>images</w:t>
+      </w:r>
+    </w:p>
+    <w:p>
+      <w:pPr>
+        <w:pStyle w:val="ListParagraph"/>
+        <w:numPr>
+          <w:ilvl w:val="1"/>
+          <w:numId w:val="4"/>
+        </w:numPr>
+      </w:pPr>
+      <w:r>
+        <w:t xml:space="preserve">Animated gifs, videos, </w:t>
+      </w:r>
+      <w:proofErr w:type="spellStart"/>
+      <w:r>
+        <w:t>etc</w:t>
+      </w:r>
+      <w:proofErr w:type="spellEnd"/>
     </w:p>
     <w:p>
       <w:pPr>
@@ -766,6 +956,7 @@
         </w:numPr>
       </w:pPr>
       <w:r>
+        <w:lastRenderedPageBreak/>
         <w:t>Try using every other row to ‘draw’ the track the marbles are rolling down</w:t>
       </w:r>
     </w:p>
@@ -814,7 +1005,15 @@
         </w:numPr>
       </w:pPr>
       <w:r>
-        <w:t>Alpha blend to next picture</w:t>
+        <w:t xml:space="preserve">Alpha </w:t>
+      </w:r>
+      <w:proofErr w:type="gramStart"/>
+      <w:r>
+        <w:t>blend</w:t>
+      </w:r>
+      <w:proofErr w:type="gramEnd"/>
+      <w:r>
+        <w:t xml:space="preserve"> to next picture</w:t>
       </w:r>
     </w:p>
     <w:p>

</xml_diff>

<commit_message>
Add Conways Game of Life mode
</commit_message>
<xml_diff>
--- a/documentation/Marble Madness Design document.docx
+++ b/documentation/Marble Madness Design document.docx
@@ -605,7 +605,7 @@
         </w:numPr>
       </w:pPr>
       <w:r>
-        <w:t>Marbles in center, one is ‘shot’ from side, hits marbles, they scatter</w:t>
+        <w:t>Connect 4 clock</w:t>
       </w:r>
     </w:p>
     <w:p>
@@ -617,7 +617,7 @@
         </w:numPr>
       </w:pPr>
       <w:r>
-        <w:t>Connect 4 clock</w:t>
+        <w:t>Fireworks</w:t>
       </w:r>
     </w:p>
     <w:p>
@@ -628,8 +628,13 @@
           <w:numId w:val="4"/>
         </w:numPr>
       </w:pPr>
-      <w:r>
-        <w:t>Fireworks</w:t>
+      <w:proofErr w:type="spellStart"/>
+      <w:r>
+        <w:t>Googley</w:t>
+      </w:r>
+      <w:proofErr w:type="spellEnd"/>
+      <w:r>
+        <w:t xml:space="preserve"> eyes</w:t>
       </w:r>
     </w:p>
     <w:p>
@@ -640,13 +645,8 @@
           <w:numId w:val="4"/>
         </w:numPr>
       </w:pPr>
-      <w:proofErr w:type="spellStart"/>
-      <w:r>
-        <w:t>Googley</w:t>
-      </w:r>
-      <w:proofErr w:type="spellEnd"/>
-      <w:r>
-        <w:t xml:space="preserve"> eyes</w:t>
+      <w:r>
+        <w:t>Water ripple</w:t>
       </w:r>
     </w:p>
     <w:p>
@@ -658,7 +658,7 @@
         </w:numPr>
       </w:pPr>
       <w:r>
-        <w:t>Water ripple</w:t>
+        <w:t>Rainfall</w:t>
       </w:r>
     </w:p>
     <w:p>
@@ -670,7 +670,67 @@
         </w:numPr>
       </w:pPr>
       <w:r>
-        <w:t>Rainfall</w:t>
+        <w:t>Games</w:t>
+      </w:r>
+    </w:p>
+    <w:p>
+      <w:pPr>
+        <w:pStyle w:val="ListParagraph"/>
+        <w:numPr>
+          <w:ilvl w:val="1"/>
+          <w:numId w:val="4"/>
+        </w:numPr>
+      </w:pPr>
+      <w:r>
+        <w:t>Conway game of life</w:t>
+      </w:r>
+    </w:p>
+    <w:p>
+      <w:pPr>
+        <w:pStyle w:val="ListParagraph"/>
+        <w:numPr>
+          <w:ilvl w:val="1"/>
+          <w:numId w:val="4"/>
+        </w:numPr>
+      </w:pPr>
+      <w:r>
+        <w:t>Tetris</w:t>
+      </w:r>
+    </w:p>
+    <w:p>
+      <w:pPr>
+        <w:pStyle w:val="ListParagraph"/>
+        <w:numPr>
+          <w:ilvl w:val="1"/>
+          <w:numId w:val="4"/>
+        </w:numPr>
+      </w:pPr>
+      <w:r>
+        <w:t>Tron</w:t>
+      </w:r>
+    </w:p>
+    <w:p>
+      <w:pPr>
+        <w:pStyle w:val="ListParagraph"/>
+        <w:numPr>
+          <w:ilvl w:val="1"/>
+          <w:numId w:val="4"/>
+        </w:numPr>
+      </w:pPr>
+      <w:r>
+        <w:t>Breakout</w:t>
+      </w:r>
+    </w:p>
+    <w:p>
+      <w:pPr>
+        <w:pStyle w:val="ListParagraph"/>
+        <w:numPr>
+          <w:ilvl w:val="1"/>
+          <w:numId w:val="4"/>
+        </w:numPr>
+      </w:pPr>
+      <w:r>
+        <w:t>Frozen bubble game</w:t>
       </w:r>
     </w:p>
     <w:p>
@@ -682,85 +742,7 @@
         </w:numPr>
       </w:pPr>
       <w:r>
-        <w:t>Games</w:t>
-      </w:r>
-    </w:p>
-    <w:p>
-      <w:pPr>
-        <w:pStyle w:val="ListParagraph"/>
-        <w:numPr>
-          <w:ilvl w:val="1"/>
-          <w:numId w:val="4"/>
-        </w:numPr>
-      </w:pPr>
-      <w:r>
-        <w:t>Conway game of life</w:t>
-      </w:r>
-    </w:p>
-    <w:p>
-      <w:pPr>
-        <w:pStyle w:val="ListParagraph"/>
-        <w:numPr>
-          <w:ilvl w:val="1"/>
-          <w:numId w:val="4"/>
-        </w:numPr>
-      </w:pPr>
-      <w:r>
-        <w:t>Marbles game (</w:t>
-      </w:r>
-      <w:r>
-        <w:t>Marbles in center, one is ‘shot’ from side, hits marbles, they scatter</w:t>
-      </w:r>
-      <w:r>
-        <w:t>)</w:t>
-      </w:r>
-    </w:p>
-    <w:p>
-      <w:pPr>
-        <w:pStyle w:val="ListParagraph"/>
-        <w:numPr>
-          <w:ilvl w:val="1"/>
-          <w:numId w:val="4"/>
-        </w:numPr>
-      </w:pPr>
-      <w:r>
-        <w:t>Tetris</w:t>
-      </w:r>
-    </w:p>
-    <w:p>
-      <w:pPr>
-        <w:pStyle w:val="ListParagraph"/>
-        <w:numPr>
-          <w:ilvl w:val="1"/>
-          <w:numId w:val="4"/>
-        </w:numPr>
-      </w:pPr>
-      <w:r>
-        <w:t>Tron</w:t>
-      </w:r>
-    </w:p>
-    <w:p>
-      <w:pPr>
-        <w:pStyle w:val="ListParagraph"/>
-        <w:numPr>
-          <w:ilvl w:val="1"/>
-          <w:numId w:val="4"/>
-        </w:numPr>
-      </w:pPr>
-      <w:r>
-        <w:t>Breakout</w:t>
-      </w:r>
-    </w:p>
-    <w:p>
-      <w:pPr>
-        <w:pStyle w:val="ListParagraph"/>
-        <w:numPr>
-          <w:ilvl w:val="1"/>
-          <w:numId w:val="4"/>
-        </w:numPr>
-      </w:pPr>
-      <w:r>
-        <w:t>Frozen bubble game</w:t>
+        <w:t>Hourglass?</w:t>
       </w:r>
     </w:p>
     <w:p>
@@ -772,46 +754,7 @@
         </w:numPr>
       </w:pPr>
       <w:r>
-        <w:t>Hourglass?</w:t>
-      </w:r>
-    </w:p>
-    <w:p>
-      <w:pPr>
-        <w:pStyle w:val="ListParagraph"/>
-        <w:numPr>
-          <w:ilvl w:val="0"/>
-          <w:numId w:val="4"/>
-        </w:numPr>
-      </w:pPr>
-      <w:r>
         <w:t>Lava lamp</w:t>
-      </w:r>
-    </w:p>
-    <w:p>
-      <w:pPr>
-        <w:pStyle w:val="ListParagraph"/>
-        <w:numPr>
-          <w:ilvl w:val="0"/>
-          <w:numId w:val="4"/>
-        </w:numPr>
-      </w:pPr>
-      <w:r>
-        <w:t>marble roller</w:t>
-      </w:r>
-    </w:p>
-    <w:p>
-      <w:pPr>
-        <w:pStyle w:val="ListParagraph"/>
-        <w:numPr>
-          <w:ilvl w:val="1"/>
-          <w:numId w:val="4"/>
-        </w:numPr>
-      </w:pPr>
-      <w:r>
-        <w:t>Try alpha blending between marbles in motion (ala Matrix/Kaleidoscope) to give a better sense of motion. Look at “lerp” (ask AI).</w:t>
-      </w:r>
-      <w:r>
-        <w:t xml:space="preserve"> Or let them dim ala ‘Matrix.’</w:t>
       </w:r>
     </w:p>
     <w:p>
@@ -956,7 +899,6 @@
         </w:numPr>
       </w:pPr>
       <w:r>
-        <w:lastRenderedPageBreak/>
         <w:t>Try using every other row to ‘draw’ the track the marbles are rolling down</w:t>
       </w:r>
     </w:p>
@@ -1025,6 +967,7 @@
         </w:numPr>
       </w:pPr>
       <w:r>
+        <w:lastRenderedPageBreak/>
         <w:t>Wipe</w:t>
       </w:r>
     </w:p>
@@ -1040,6 +983,696 @@
         <w:t>Push/slide from left/right/top/bottom - old slide out, new slide in</w:t>
       </w:r>
     </w:p>
+    <w:p>
+      <w:r>
+        <w:br w:type="page"/>
+      </w:r>
+    </w:p>
+    <w:p>
+      <w:pPr>
+        <w:pStyle w:val="Heading1"/>
+      </w:pPr>
+      <w:r>
+        <w:lastRenderedPageBreak/>
+        <w:t>Conway Life Pattern Information</w:t>
+      </w:r>
+    </w:p>
+    <w:p>
+      <w:r>
+        <w:rPr>
+          <w:b/>
+          <w:bCs/>
+        </w:rPr>
+        <w:t>T</w:t>
+      </w:r>
+      <w:r>
+        <w:rPr>
+          <w:b/>
+          <w:bCs/>
+        </w:rPr>
+        <w:t>here are excellent online libraries that collect Conway’s Game of Life patterns in RLE format, complete with descriptions and classifications.</w:t>
+      </w:r>
+    </w:p>
+    <w:p>
+      <w:r>
+        <w:pict w14:anchorId="6B441FE1">
+          <v:rect id="_x0000_i1027" style="width:0;height:1.5pt" o:hralign="center" o:hrstd="t" o:hr="t" fillcolor="#a0a0a0" stroked="f"/>
+        </w:pict>
+      </w:r>
+    </w:p>
+    <w:p>
+      <w:pPr>
+        <w:rPr>
+          <w:b/>
+          <w:bCs/>
+        </w:rPr>
+      </w:pPr>
+      <w:r>
+        <w:rPr>
+          <w:rFonts w:ascii="Segoe UI Emoji" w:hAnsi="Segoe UI Emoji" w:cs="Segoe UI Emoji"/>
+          <w:b/>
+          <w:bCs/>
+        </w:rPr>
+        <w:t>🌐</w:t>
+      </w:r>
+      <w:r>
+        <w:rPr>
+          <w:b/>
+          <w:bCs/>
+        </w:rPr>
+        <w:t xml:space="preserve"> Recommended Sites</w:t>
+      </w:r>
+    </w:p>
+    <w:p>
+      <w:pPr>
+        <w:numPr>
+          <w:ilvl w:val="0"/>
+          <w:numId w:val="16"/>
+        </w:numPr>
+      </w:pPr>
+      <w:r>
+        <w:rPr>
+          <w:b/>
+          <w:bCs/>
+        </w:rPr>
+        <w:t>Life Pattern Library (life.angen.ai)</w:t>
+      </w:r>
+      <w:r>
+        <w:t xml:space="preserve"> </w:t>
+      </w:r>
+      <w:r>
+        <w:br/>
+        <w:t xml:space="preserve">A </w:t>
+      </w:r>
+      <w:proofErr w:type="gramStart"/>
+      <w:r>
+        <w:t>massive curated</w:t>
+      </w:r>
+      <w:proofErr w:type="gramEnd"/>
+      <w:r>
+        <w:t xml:space="preserve"> collection of over 1,700 patterns, organized into categories like </w:t>
+      </w:r>
+      <w:r>
+        <w:rPr>
+          <w:i/>
+          <w:iCs/>
+        </w:rPr>
+        <w:t xml:space="preserve">oscillators, still </w:t>
+      </w:r>
+      <w:proofErr w:type="spellStart"/>
+      <w:r>
+        <w:rPr>
+          <w:i/>
+          <w:iCs/>
+        </w:rPr>
+        <w:t>lifes</w:t>
+      </w:r>
+      <w:proofErr w:type="spellEnd"/>
+      <w:r>
+        <w:rPr>
+          <w:i/>
+          <w:iCs/>
+        </w:rPr>
+        <w:t>, spaceships, methuselahs, guns,</w:t>
+      </w:r>
+      <w:r>
+        <w:t xml:space="preserve"> and more. Each entry includes the RLE code, description, discoverer, and year </w:t>
+      </w:r>
+      <w:hyperlink r:id="rId10" w:history="1">
+        <w:r>
+          <w:rPr>
+            <w:rStyle w:val="Hyperlink"/>
+          </w:rPr>
+          <w:t>life.angen.ai</w:t>
+        </w:r>
+      </w:hyperlink>
+      <w:r>
+        <w:t>.</w:t>
+      </w:r>
+      <w:r>
+        <w:br/>
+      </w:r>
+      <w:r>
+        <w:rPr>
+          <w:rFonts w:ascii="Segoe UI Emoji" w:hAnsi="Segoe UI Emoji" w:cs="Segoe UI Emoji"/>
+        </w:rPr>
+        <w:t>👉</w:t>
+      </w:r>
+      <w:r>
+        <w:t xml:space="preserve"> </w:t>
+      </w:r>
+      <w:hyperlink r:id="rId11" w:history="1">
+        <w:r>
+          <w:rPr>
+            <w:rStyle w:val="Hyperlink"/>
+          </w:rPr>
+          <w:t>Explore the Life Pattern Library</w:t>
+        </w:r>
+      </w:hyperlink>
+    </w:p>
+    <w:p>
+      <w:pPr>
+        <w:numPr>
+          <w:ilvl w:val="0"/>
+          <w:numId w:val="16"/>
+        </w:numPr>
+      </w:pPr>
+      <w:proofErr w:type="spellStart"/>
+      <w:r>
+        <w:rPr>
+          <w:b/>
+          <w:bCs/>
+        </w:rPr>
+        <w:t>ConwayLife</w:t>
+      </w:r>
+      <w:proofErr w:type="spellEnd"/>
+      <w:r>
+        <w:rPr>
+          <w:b/>
+          <w:bCs/>
+        </w:rPr>
+        <w:t xml:space="preserve"> Pattern Library (conwaylife.appspot.com)</w:t>
+      </w:r>
+      <w:r>
+        <w:t xml:space="preserve"> </w:t>
+      </w:r>
+      <w:r>
+        <w:br/>
+        <w:t xml:space="preserve">Hosted by the </w:t>
+      </w:r>
+      <w:proofErr w:type="spellStart"/>
+      <w:r>
+        <w:t>ConwayLife</w:t>
+      </w:r>
+      <w:proofErr w:type="spellEnd"/>
+      <w:r>
+        <w:t xml:space="preserve"> community, this site provides a searchable library of RLE files, with links to </w:t>
+      </w:r>
+      <w:proofErr w:type="spellStart"/>
+      <w:r>
+        <w:t>LifeWiki</w:t>
+      </w:r>
+      <w:proofErr w:type="spellEnd"/>
+      <w:r>
+        <w:t xml:space="preserve"> pages for detailed explanations. You’ll find everything from simple oscillators to complex engineered spaceships </w:t>
+      </w:r>
+      <w:hyperlink r:id="rId12" w:history="1">
+        <w:r>
+          <w:rPr>
+            <w:rStyle w:val="Hyperlink"/>
+          </w:rPr>
+          <w:t>conwaylife.appspot.com</w:t>
+        </w:r>
+      </w:hyperlink>
+      <w:r>
+        <w:t>.</w:t>
+      </w:r>
+      <w:r>
+        <w:br/>
+      </w:r>
+      <w:r>
+        <w:rPr>
+          <w:rFonts w:ascii="Segoe UI Emoji" w:hAnsi="Segoe UI Emoji" w:cs="Segoe UI Emoji"/>
+        </w:rPr>
+        <w:t>👉</w:t>
+      </w:r>
+      <w:r>
+        <w:t xml:space="preserve"> </w:t>
+      </w:r>
+      <w:hyperlink r:id="rId13" w:history="1">
+        <w:proofErr w:type="spellStart"/>
+        <w:r>
+          <w:rPr>
+            <w:rStyle w:val="Hyperlink"/>
+          </w:rPr>
+          <w:t>ConwayLife</w:t>
+        </w:r>
+        <w:proofErr w:type="spellEnd"/>
+        <w:r>
+          <w:rPr>
+            <w:rStyle w:val="Hyperlink"/>
+          </w:rPr>
+          <w:t xml:space="preserve"> Pattern L</w:t>
+        </w:r>
+        <w:r>
+          <w:rPr>
+            <w:rStyle w:val="Hyperlink"/>
+          </w:rPr>
+          <w:t>i</w:t>
+        </w:r>
+        <w:r>
+          <w:rPr>
+            <w:rStyle w:val="Hyperlink"/>
+          </w:rPr>
+          <w:t>brary</w:t>
+        </w:r>
+      </w:hyperlink>
+    </w:p>
+    <w:p>
+      <w:pPr>
+        <w:numPr>
+          <w:ilvl w:val="0"/>
+          <w:numId w:val="16"/>
+        </w:numPr>
+      </w:pPr>
+      <w:proofErr w:type="spellStart"/>
+      <w:r>
+        <w:rPr>
+          <w:b/>
+          <w:bCs/>
+        </w:rPr>
+        <w:t>LifeWiki</w:t>
+      </w:r>
+      <w:proofErr w:type="spellEnd"/>
+      <w:r>
+        <w:rPr>
+          <w:b/>
+          <w:bCs/>
+        </w:rPr>
+        <w:t xml:space="preserve"> (conwaylife.com/wiki)</w:t>
+      </w:r>
+      <w:r>
+        <w:t xml:space="preserve"> </w:t>
+      </w:r>
+      <w:r>
+        <w:br/>
+        <w:t xml:space="preserve">The definitive encyclopedia for Game of Life. Each pattern has its own page with history, behavior, and often embedded RLE code. It’s the best place for learning the </w:t>
+      </w:r>
+      <w:r>
+        <w:rPr>
+          <w:i/>
+          <w:iCs/>
+        </w:rPr>
+        <w:t>context</w:t>
+      </w:r>
+      <w:r>
+        <w:t xml:space="preserve"> behind patterns (e.g., why the pulsar is important, or how gliders interact).</w:t>
+      </w:r>
+    </w:p>
+    <w:p>
+      <w:r>
+        <w:pict w14:anchorId="2F87DFF8">
+          <v:rect id="_x0000_i1028" style="width:0;height:1.5pt" o:hralign="center" o:hrstd="t" o:hr="t" fillcolor="#a0a0a0" stroked="f"/>
+        </w:pict>
+      </w:r>
+    </w:p>
+    <w:p>
+      <w:pPr>
+        <w:rPr>
+          <w:b/>
+          <w:bCs/>
+        </w:rPr>
+      </w:pPr>
+      <w:r>
+        <w:rPr>
+          <w:rFonts w:ascii="Segoe UI Emoji" w:hAnsi="Segoe UI Emoji" w:cs="Segoe UI Emoji"/>
+          <w:b/>
+          <w:bCs/>
+        </w:rPr>
+        <w:t>✅</w:t>
+      </w:r>
+      <w:r>
+        <w:rPr>
+          <w:b/>
+          <w:bCs/>
+        </w:rPr>
+        <w:t xml:space="preserve"> Why these are useful</w:t>
+      </w:r>
+    </w:p>
+    <w:p>
+      <w:pPr>
+        <w:numPr>
+          <w:ilvl w:val="0"/>
+          <w:numId w:val="17"/>
+        </w:numPr>
+      </w:pPr>
+      <w:r>
+        <w:rPr>
+          <w:b/>
+          <w:bCs/>
+        </w:rPr>
+        <w:t>Direct RLE code</w:t>
+      </w:r>
+      <w:r>
+        <w:t xml:space="preserve"> → copy/paste into your engine.</w:t>
+      </w:r>
+    </w:p>
+    <w:p>
+      <w:pPr>
+        <w:numPr>
+          <w:ilvl w:val="0"/>
+          <w:numId w:val="17"/>
+        </w:numPr>
+      </w:pPr>
+      <w:r>
+        <w:rPr>
+          <w:b/>
+          <w:bCs/>
+        </w:rPr>
+        <w:t>Descriptions &amp; categories</w:t>
+      </w:r>
+      <w:r>
+        <w:t xml:space="preserve"> → know whether it’s </w:t>
+      </w:r>
+      <w:proofErr w:type="gramStart"/>
+      <w:r>
+        <w:t>a still</w:t>
+      </w:r>
+      <w:proofErr w:type="gramEnd"/>
+      <w:r>
+        <w:t xml:space="preserve"> life, oscillator, spaceship, methuselah, or seed.</w:t>
+      </w:r>
+    </w:p>
+    <w:p>
+      <w:pPr>
+        <w:numPr>
+          <w:ilvl w:val="0"/>
+          <w:numId w:val="17"/>
+        </w:numPr>
+      </w:pPr>
+      <w:r>
+        <w:rPr>
+          <w:b/>
+          <w:bCs/>
+        </w:rPr>
+        <w:t>Discoverer &amp; year</w:t>
+      </w:r>
+      <w:r>
+        <w:t xml:space="preserve"> → historical context for each pattern.</w:t>
+      </w:r>
+    </w:p>
+    <w:p>
+      <w:pPr>
+        <w:numPr>
+          <w:ilvl w:val="0"/>
+          <w:numId w:val="17"/>
+        </w:numPr>
+      </w:pPr>
+      <w:r>
+        <w:rPr>
+          <w:b/>
+          <w:bCs/>
+        </w:rPr>
+        <w:t>Visualization tools</w:t>
+      </w:r>
+      <w:r>
+        <w:t xml:space="preserve"> → many sites let you run the pattern in-browser before exporting.</w:t>
+      </w:r>
+    </w:p>
+    <w:p>
+      <w:r>
+        <w:pict w14:anchorId="0AA7EFDC">
+          <v:rect id="_x0000_i1029" style="width:0;height:1.5pt" o:hralign="center" o:hrstd="t" o:hr="t" fillcolor="#a0a0a0" stroked="f"/>
+        </w:pict>
+      </w:r>
+    </w:p>
+    <w:p>
+      <w:pPr>
+        <w:rPr>
+          <w:b/>
+          <w:bCs/>
+        </w:rPr>
+      </w:pPr>
+      <w:r>
+        <w:rPr>
+          <w:rFonts w:ascii="Segoe UI Emoji" w:hAnsi="Segoe UI Emoji" w:cs="Segoe UI Emoji"/>
+          <w:b/>
+          <w:bCs/>
+        </w:rPr>
+        <w:t>🔎</w:t>
+      </w:r>
+      <w:r>
+        <w:rPr>
+          <w:b/>
+          <w:bCs/>
+        </w:rPr>
+        <w:t xml:space="preserve"> Quick tip for your 19×19 board</w:t>
+      </w:r>
+    </w:p>
+    <w:p>
+      <w:r>
+        <w:t>If you’re looking for contained, non</w:t>
+      </w:r>
+      <w:r>
+        <w:noBreakHyphen/>
+        <w:t>explosive patterns:</w:t>
+      </w:r>
+    </w:p>
+    <w:p>
+      <w:pPr>
+        <w:numPr>
+          <w:ilvl w:val="0"/>
+          <w:numId w:val="18"/>
+        </w:numPr>
+      </w:pPr>
+      <w:r>
+        <w:t xml:space="preserve">Browse </w:t>
+      </w:r>
+      <w:r>
+        <w:rPr>
+          <w:b/>
+          <w:bCs/>
+        </w:rPr>
+        <w:t>oscillators</w:t>
+      </w:r>
+      <w:r>
+        <w:t xml:space="preserve"> (period</w:t>
+      </w:r>
+      <w:r>
+        <w:noBreakHyphen/>
+        <w:t>2, period</w:t>
+      </w:r>
+      <w:r>
+        <w:noBreakHyphen/>
+        <w:t>3) like blinker, beacon, pulsar.</w:t>
+      </w:r>
+    </w:p>
+    <w:p>
+      <w:pPr>
+        <w:numPr>
+          <w:ilvl w:val="0"/>
+          <w:numId w:val="18"/>
+        </w:numPr>
+      </w:pPr>
+      <w:r>
+        <w:t xml:space="preserve">Try </w:t>
+      </w:r>
+      <w:r>
+        <w:rPr>
+          <w:b/>
+          <w:bCs/>
+        </w:rPr>
+        <w:t>small spaceships</w:t>
+      </w:r>
+      <w:r>
+        <w:t xml:space="preserve"> (glider, LWSS) but place them with margin.</w:t>
+      </w:r>
+    </w:p>
+    <w:p>
+      <w:pPr>
+        <w:numPr>
+          <w:ilvl w:val="0"/>
+          <w:numId w:val="18"/>
+        </w:numPr>
+      </w:pPr>
+      <w:r>
+        <w:t xml:space="preserve">Avoid </w:t>
+      </w:r>
+      <w:r>
+        <w:rPr>
+          <w:b/>
+          <w:bCs/>
+        </w:rPr>
+        <w:t>guns</w:t>
+      </w:r>
+      <w:r>
+        <w:t xml:space="preserve"> or </w:t>
+      </w:r>
+      <w:r>
+        <w:rPr>
+          <w:b/>
+          <w:bCs/>
+        </w:rPr>
+        <w:t>methuselahs</w:t>
+      </w:r>
+      <w:r>
+        <w:t xml:space="preserve"> — they’ll eventually grow beyond 19×19.</w:t>
+      </w:r>
+    </w:p>
+    <w:p>
+      <w:r>
+        <w:lastRenderedPageBreak/>
+        <w:pict w14:anchorId="67A97854">
+          <v:rect id="_x0000_i1030" style="width:0;height:1.5pt" o:hralign="center" o:hrstd="t" o:hr="t" fillcolor="#a0a0a0" stroked="f"/>
+        </w:pict>
+      </w:r>
+    </w:p>
+    <w:p>
+      <w:r>
+        <w:rPr>
+          <w:rFonts w:ascii="Segoe UI Emoji" w:hAnsi="Segoe UI Emoji" w:cs="Segoe UI Emoji"/>
+        </w:rPr>
+        <w:t>👉</w:t>
+      </w:r>
+      <w:r>
+        <w:t xml:space="preserve"> For your use case, I’d recommend starting with the </w:t>
+      </w:r>
+      <w:r>
+        <w:rPr>
+          <w:b/>
+          <w:bCs/>
+        </w:rPr>
+        <w:t>Life Pattern Library</w:t>
+      </w:r>
+      <w:r>
+        <w:t xml:space="preserve"> at </w:t>
+      </w:r>
+      <w:hyperlink r:id="rId14" w:history="1">
+        <w:r>
+          <w:rPr>
+            <w:rStyle w:val="Hyperlink"/>
+          </w:rPr>
+          <w:t>life.angen.ai/pat</w:t>
+        </w:r>
+        <w:r>
+          <w:rPr>
+            <w:rStyle w:val="Hyperlink"/>
+          </w:rPr>
+          <w:t>t</w:t>
+        </w:r>
+        <w:r>
+          <w:rPr>
+            <w:rStyle w:val="Hyperlink"/>
+          </w:rPr>
+          <w:t>erns</w:t>
+        </w:r>
+      </w:hyperlink>
+      <w:r>
+        <w:t xml:space="preserve"> — it’s cleanly organized and easy to copy RLE directly into your code.</w:t>
+      </w:r>
+    </w:p>
+    <w:p>
+      <w:r>
+        <w:t xml:space="preserve">Would you like me to pull out a </w:t>
+      </w:r>
+      <w:proofErr w:type="gramStart"/>
+      <w:r>
+        <w:rPr>
+          <w:b/>
+          <w:bCs/>
+        </w:rPr>
+        <w:t>short curated</w:t>
+      </w:r>
+      <w:proofErr w:type="gramEnd"/>
+      <w:r>
+        <w:rPr>
+          <w:b/>
+          <w:bCs/>
+        </w:rPr>
+        <w:t xml:space="preserve"> list of “safe” oscillators and spaceships from that library</w:t>
+      </w:r>
+      <w:r>
+        <w:t xml:space="preserve"> that are guaranteed to stay inside 19×19, so you don’t have to sift through hundreds of entries?</w:t>
+      </w:r>
+    </w:p>
+    <w:p/>
+    <w:p>
+      <w:pPr>
+        <w:pStyle w:val="Heading1"/>
+      </w:pPr>
+      <w:r>
+        <w:t>Done</w:t>
+      </w:r>
+    </w:p>
+    <w:p>
+      <w:pPr>
+        <w:pStyle w:val="ListParagraph"/>
+        <w:numPr>
+          <w:ilvl w:val="0"/>
+          <w:numId w:val="15"/>
+        </w:numPr>
+      </w:pPr>
+      <w:r>
+        <w:t>marble roller (simulated and physics based, with and without physical ‘</w:t>
+      </w:r>
+      <w:proofErr w:type="gramStart"/>
+      <w:r>
+        <w:t>tracks’</w:t>
+      </w:r>
+      <w:proofErr w:type="gramEnd"/>
+      <w:r>
+        <w:t>)</w:t>
+      </w:r>
+    </w:p>
+    <w:p>
+      <w:pPr>
+        <w:pStyle w:val="ListParagraph"/>
+        <w:numPr>
+          <w:ilvl w:val="1"/>
+          <w:numId w:val="15"/>
+        </w:numPr>
+      </w:pPr>
+      <w:r>
+        <w:t>Try alpha blending between marbles in motion (ala Matrix/Kaleidoscope) to give a better sense of motion. Look at “lerp” (ask AI). Or let them dim ala ‘Matrix.’</w:t>
+      </w:r>
+    </w:p>
+    <w:p>
+      <w:pPr>
+        <w:pStyle w:val="ListParagraph"/>
+        <w:numPr>
+          <w:ilvl w:val="0"/>
+          <w:numId w:val="15"/>
+        </w:numPr>
+      </w:pPr>
+      <w:r>
+        <w:t>‘Ringer’ game - marbles in center, one is ‘shot’ from side, hits marbles, they scatter</w:t>
+      </w:r>
+    </w:p>
+    <w:p>
+      <w:pPr>
+        <w:pStyle w:val="ListParagraph"/>
+        <w:numPr>
+          <w:ilvl w:val="0"/>
+          <w:numId w:val="15"/>
+        </w:numPr>
+      </w:pPr>
+      <w:r>
+        <w:t>“Bounce” where marbles drop to the bottom of the display with random direction and speed</w:t>
+      </w:r>
+    </w:p>
+    <w:p>
+      <w:pPr>
+        <w:pStyle w:val="ListParagraph"/>
+        <w:numPr>
+          <w:ilvl w:val="0"/>
+          <w:numId w:val="15"/>
+        </w:numPr>
+      </w:pPr>
+      <w:r>
+        <w:t xml:space="preserve">“Pachinko” </w:t>
+      </w:r>
+      <w:proofErr w:type="gramStart"/>
+      <w:r>
+        <w:t>simulate</w:t>
+      </w:r>
+      <w:proofErr w:type="gramEnd"/>
+      <w:r>
+        <w:t xml:space="preserve"> the marbles and pins of the Pachinko game</w:t>
+      </w:r>
+    </w:p>
+    <w:p>
+      <w:pPr>
+        <w:pStyle w:val="ListParagraph"/>
+        <w:numPr>
+          <w:ilvl w:val="0"/>
+          <w:numId w:val="15"/>
+        </w:numPr>
+      </w:pPr>
+      <w:r>
+        <w:t>“Fire” and “Matrix” – exactly what you think…</w:t>
+      </w:r>
+    </w:p>
+    <w:p/>
     <w:sectPr>
       <w:pgSz w:w="12240" w:h="15840"/>
       <w:pgMar w:top="720" w:right="720" w:bottom="720" w:left="720" w:header="720" w:footer="720" w:gutter="0"/>
@@ -1053,6 +1686,304 @@
 <file path=word/numbering.xml><?xml version="1.0" encoding="utf-8"?>
 <w:numbering xmlns:wpc="http://schemas.microsoft.com/office/word/2010/wordprocessingCanvas" xmlns:cx="http://schemas.microsoft.com/office/drawing/2014/chartex" xmlns:cx1="http://schemas.microsoft.com/office/drawing/2015/9/8/chartex" xmlns:cx2="http://schemas.microsoft.com/office/drawing/2015/10/21/chartex" xmlns:cx3="http://schemas.microsoft.com/office/drawing/2016/5/9/chartex" xmlns:cx4="http://schemas.microsoft.com/office/drawing/2016/5/10/chartex" xmlns:cx5="http://schemas.microsoft.com/office/drawing/2016/5/11/chartex" xmlns:cx6="http://schemas.microsoft.com/office/drawing/2016/5/12/chartex" xmlns:cx7="http://schemas.microsoft.com/office/drawing/2016/5/13/chartex" xmlns:cx8="http://schemas.microsoft.com/office/drawing/2016/5/14/chartex" xmlns:mc="http://schemas.openxmlformats.org/markup-compatibility/2006" xmlns:aink="http://schemas.microsoft.com/office/drawing/2016/ink" xmlns:am3d="http://schemas.microsoft.com/office/drawing/2017/model3d" xmlns:o="urn:schemas-microsoft-com:office:office" xmlns:oel="http://schemas.microsoft.com/office/2019/extlst" xmlns:r="http://schemas.openxmlformats.org/officeDocument/2006/relationships" xmlns:m="http://schemas.openxmlformats.org/officeDocument/2006/math" xmlns:v="urn:schemas-microsoft-com:vml" xmlns:wp14="http://schemas.microsoft.com/office/word/2010/wordprocessingDrawing" xmlns:wp="http://schemas.openxmlformats.org/drawingml/2006/wordprocessingDrawing" xmlns:w10="urn:schemas-microsoft-com:office:word" xmlns:w="http://schemas.openxmlformats.org/wordprocessingml/2006/main" xmlns:w14="http://schemas.microsoft.com/office/word/2010/wordml" xmlns:w15="http://schemas.microsoft.com/office/word/2012/wordml" xmlns:w16cex="http://schemas.microsoft.com/office/word/2018/wordml/cex" xmlns:w16cid="http://schemas.microsoft.com/office/word/2016/wordml/cid" xmlns:w16="http://schemas.microsoft.com/office/word/2018/wordml" xmlns:w16du="http://schemas.microsoft.com/office/word/2023/wordml/word16du" xmlns:w16sdtdh="http://schemas.microsoft.com/office/word/2020/wordml/sdtdatahash" xmlns:w16sdtfl="http://schemas.microsoft.com/office/word/2024/wordml/sdtformatlock" xmlns:w16se="http://schemas.microsoft.com/office/word/2015/wordml/symex" xmlns:wpg="http://schemas.microsoft.com/office/word/2010/wordprocessingGroup" xmlns:wpi="http://schemas.microsoft.com/office/word/2010/wordprocessingInk" xmlns:wne="http://schemas.microsoft.com/office/word/2006/wordml" xmlns:wps="http://schemas.microsoft.com/office/word/2010/wordprocessingShape" mc:Ignorable="w14 w15 w16se w16cid w16 w16cex w16sdtdh w16sdtfl w16du wp14">
   <w:abstractNum w:abstractNumId="0" w15:restartNumberingAfterBreak="0">
+    <w:nsid w:val="010E28BE"/>
+    <w:multiLevelType w:val="multilevel"/>
+    <w:tmpl w:val="805CB334"/>
+    <w:lvl w:ilvl="0">
+      <w:start w:val="1"/>
+      <w:numFmt w:val="bullet"/>
+      <w:lvlText w:val=""/>
+      <w:lvlJc w:val="left"/>
+      <w:pPr>
+        <w:tabs>
+          <w:tab w:val="num" w:pos="720"/>
+        </w:tabs>
+        <w:ind w:left="720" w:hanging="360"/>
+      </w:pPr>
+      <w:rPr>
+        <w:rFonts w:ascii="Symbol" w:hAnsi="Symbol" w:hint="default"/>
+        <w:sz w:val="20"/>
+      </w:rPr>
+    </w:lvl>
+    <w:lvl w:ilvl="1" w:tentative="1">
+      <w:start w:val="1"/>
+      <w:numFmt w:val="bullet"/>
+      <w:lvlText w:val="o"/>
+      <w:lvlJc w:val="left"/>
+      <w:pPr>
+        <w:tabs>
+          <w:tab w:val="num" w:pos="1440"/>
+        </w:tabs>
+        <w:ind w:left="1440" w:hanging="360"/>
+      </w:pPr>
+      <w:rPr>
+        <w:rFonts w:ascii="Courier New" w:hAnsi="Courier New" w:hint="default"/>
+        <w:sz w:val="20"/>
+      </w:rPr>
+    </w:lvl>
+    <w:lvl w:ilvl="2" w:tentative="1">
+      <w:start w:val="1"/>
+      <w:numFmt w:val="bullet"/>
+      <w:lvlText w:val=""/>
+      <w:lvlJc w:val="left"/>
+      <w:pPr>
+        <w:tabs>
+          <w:tab w:val="num" w:pos="2160"/>
+        </w:tabs>
+        <w:ind w:left="2160" w:hanging="360"/>
+      </w:pPr>
+      <w:rPr>
+        <w:rFonts w:ascii="Wingdings" w:hAnsi="Wingdings" w:hint="default"/>
+        <w:sz w:val="20"/>
+      </w:rPr>
+    </w:lvl>
+    <w:lvl w:ilvl="3" w:tentative="1">
+      <w:start w:val="1"/>
+      <w:numFmt w:val="bullet"/>
+      <w:lvlText w:val=""/>
+      <w:lvlJc w:val="left"/>
+      <w:pPr>
+        <w:tabs>
+          <w:tab w:val="num" w:pos="2880"/>
+        </w:tabs>
+        <w:ind w:left="2880" w:hanging="360"/>
+      </w:pPr>
+      <w:rPr>
+        <w:rFonts w:ascii="Wingdings" w:hAnsi="Wingdings" w:hint="default"/>
+        <w:sz w:val="20"/>
+      </w:rPr>
+    </w:lvl>
+    <w:lvl w:ilvl="4" w:tentative="1">
+      <w:start w:val="1"/>
+      <w:numFmt w:val="bullet"/>
+      <w:lvlText w:val=""/>
+      <w:lvlJc w:val="left"/>
+      <w:pPr>
+        <w:tabs>
+          <w:tab w:val="num" w:pos="3600"/>
+        </w:tabs>
+        <w:ind w:left="3600" w:hanging="360"/>
+      </w:pPr>
+      <w:rPr>
+        <w:rFonts w:ascii="Wingdings" w:hAnsi="Wingdings" w:hint="default"/>
+        <w:sz w:val="20"/>
+      </w:rPr>
+    </w:lvl>
+    <w:lvl w:ilvl="5" w:tentative="1">
+      <w:start w:val="1"/>
+      <w:numFmt w:val="bullet"/>
+      <w:lvlText w:val=""/>
+      <w:lvlJc w:val="left"/>
+      <w:pPr>
+        <w:tabs>
+          <w:tab w:val="num" w:pos="4320"/>
+        </w:tabs>
+        <w:ind w:left="4320" w:hanging="360"/>
+      </w:pPr>
+      <w:rPr>
+        <w:rFonts w:ascii="Wingdings" w:hAnsi="Wingdings" w:hint="default"/>
+        <w:sz w:val="20"/>
+      </w:rPr>
+    </w:lvl>
+    <w:lvl w:ilvl="6" w:tentative="1">
+      <w:start w:val="1"/>
+      <w:numFmt w:val="bullet"/>
+      <w:lvlText w:val=""/>
+      <w:lvlJc w:val="left"/>
+      <w:pPr>
+        <w:tabs>
+          <w:tab w:val="num" w:pos="5040"/>
+        </w:tabs>
+        <w:ind w:left="5040" w:hanging="360"/>
+      </w:pPr>
+      <w:rPr>
+        <w:rFonts w:ascii="Wingdings" w:hAnsi="Wingdings" w:hint="default"/>
+        <w:sz w:val="20"/>
+      </w:rPr>
+    </w:lvl>
+    <w:lvl w:ilvl="7" w:tentative="1">
+      <w:start w:val="1"/>
+      <w:numFmt w:val="bullet"/>
+      <w:lvlText w:val=""/>
+      <w:lvlJc w:val="left"/>
+      <w:pPr>
+        <w:tabs>
+          <w:tab w:val="num" w:pos="5760"/>
+        </w:tabs>
+        <w:ind w:left="5760" w:hanging="360"/>
+      </w:pPr>
+      <w:rPr>
+        <w:rFonts w:ascii="Wingdings" w:hAnsi="Wingdings" w:hint="default"/>
+        <w:sz w:val="20"/>
+      </w:rPr>
+    </w:lvl>
+    <w:lvl w:ilvl="8" w:tentative="1">
+      <w:start w:val="1"/>
+      <w:numFmt w:val="bullet"/>
+      <w:lvlText w:val=""/>
+      <w:lvlJc w:val="left"/>
+      <w:pPr>
+        <w:tabs>
+          <w:tab w:val="num" w:pos="6480"/>
+        </w:tabs>
+        <w:ind w:left="6480" w:hanging="360"/>
+      </w:pPr>
+      <w:rPr>
+        <w:rFonts w:ascii="Wingdings" w:hAnsi="Wingdings" w:hint="default"/>
+        <w:sz w:val="20"/>
+      </w:rPr>
+    </w:lvl>
+  </w:abstractNum>
+  <w:abstractNum w:abstractNumId="1" w15:restartNumberingAfterBreak="0">
+    <w:nsid w:val="06B1592C"/>
+    <w:multiLevelType w:val="multilevel"/>
+    <w:tmpl w:val="8CD2CFC2"/>
+    <w:lvl w:ilvl="0">
+      <w:start w:val="1"/>
+      <w:numFmt w:val="bullet"/>
+      <w:lvlText w:val=""/>
+      <w:lvlJc w:val="left"/>
+      <w:pPr>
+        <w:tabs>
+          <w:tab w:val="num" w:pos="720"/>
+        </w:tabs>
+        <w:ind w:left="720" w:hanging="360"/>
+      </w:pPr>
+      <w:rPr>
+        <w:rFonts w:ascii="Symbol" w:hAnsi="Symbol" w:hint="default"/>
+        <w:sz w:val="20"/>
+      </w:rPr>
+    </w:lvl>
+    <w:lvl w:ilvl="1" w:tentative="1">
+      <w:start w:val="1"/>
+      <w:numFmt w:val="bullet"/>
+      <w:lvlText w:val="o"/>
+      <w:lvlJc w:val="left"/>
+      <w:pPr>
+        <w:tabs>
+          <w:tab w:val="num" w:pos="1440"/>
+        </w:tabs>
+        <w:ind w:left="1440" w:hanging="360"/>
+      </w:pPr>
+      <w:rPr>
+        <w:rFonts w:ascii="Courier New" w:hAnsi="Courier New" w:hint="default"/>
+        <w:sz w:val="20"/>
+      </w:rPr>
+    </w:lvl>
+    <w:lvl w:ilvl="2" w:tentative="1">
+      <w:start w:val="1"/>
+      <w:numFmt w:val="bullet"/>
+      <w:lvlText w:val=""/>
+      <w:lvlJc w:val="left"/>
+      <w:pPr>
+        <w:tabs>
+          <w:tab w:val="num" w:pos="2160"/>
+        </w:tabs>
+        <w:ind w:left="2160" w:hanging="360"/>
+      </w:pPr>
+      <w:rPr>
+        <w:rFonts w:ascii="Wingdings" w:hAnsi="Wingdings" w:hint="default"/>
+        <w:sz w:val="20"/>
+      </w:rPr>
+    </w:lvl>
+    <w:lvl w:ilvl="3" w:tentative="1">
+      <w:start w:val="1"/>
+      <w:numFmt w:val="bullet"/>
+      <w:lvlText w:val=""/>
+      <w:lvlJc w:val="left"/>
+      <w:pPr>
+        <w:tabs>
+          <w:tab w:val="num" w:pos="2880"/>
+        </w:tabs>
+        <w:ind w:left="2880" w:hanging="360"/>
+      </w:pPr>
+      <w:rPr>
+        <w:rFonts w:ascii="Wingdings" w:hAnsi="Wingdings" w:hint="default"/>
+        <w:sz w:val="20"/>
+      </w:rPr>
+    </w:lvl>
+    <w:lvl w:ilvl="4" w:tentative="1">
+      <w:start w:val="1"/>
+      <w:numFmt w:val="bullet"/>
+      <w:lvlText w:val=""/>
+      <w:lvlJc w:val="left"/>
+      <w:pPr>
+        <w:tabs>
+          <w:tab w:val="num" w:pos="3600"/>
+        </w:tabs>
+        <w:ind w:left="3600" w:hanging="360"/>
+      </w:pPr>
+      <w:rPr>
+        <w:rFonts w:ascii="Wingdings" w:hAnsi="Wingdings" w:hint="default"/>
+        <w:sz w:val="20"/>
+      </w:rPr>
+    </w:lvl>
+    <w:lvl w:ilvl="5" w:tentative="1">
+      <w:start w:val="1"/>
+      <w:numFmt w:val="bullet"/>
+      <w:lvlText w:val=""/>
+      <w:lvlJc w:val="left"/>
+      <w:pPr>
+        <w:tabs>
+          <w:tab w:val="num" w:pos="4320"/>
+        </w:tabs>
+        <w:ind w:left="4320" w:hanging="360"/>
+      </w:pPr>
+      <w:rPr>
+        <w:rFonts w:ascii="Wingdings" w:hAnsi="Wingdings" w:hint="default"/>
+        <w:sz w:val="20"/>
+      </w:rPr>
+    </w:lvl>
+    <w:lvl w:ilvl="6" w:tentative="1">
+      <w:start w:val="1"/>
+      <w:numFmt w:val="bullet"/>
+      <w:lvlText w:val=""/>
+      <w:lvlJc w:val="left"/>
+      <w:pPr>
+        <w:tabs>
+          <w:tab w:val="num" w:pos="5040"/>
+        </w:tabs>
+        <w:ind w:left="5040" w:hanging="360"/>
+      </w:pPr>
+      <w:rPr>
+        <w:rFonts w:ascii="Wingdings" w:hAnsi="Wingdings" w:hint="default"/>
+        <w:sz w:val="20"/>
+      </w:rPr>
+    </w:lvl>
+    <w:lvl w:ilvl="7" w:tentative="1">
+      <w:start w:val="1"/>
+      <w:numFmt w:val="bullet"/>
+      <w:lvlText w:val=""/>
+      <w:lvlJc w:val="left"/>
+      <w:pPr>
+        <w:tabs>
+          <w:tab w:val="num" w:pos="5760"/>
+        </w:tabs>
+        <w:ind w:left="5760" w:hanging="360"/>
+      </w:pPr>
+      <w:rPr>
+        <w:rFonts w:ascii="Wingdings" w:hAnsi="Wingdings" w:hint="default"/>
+        <w:sz w:val="20"/>
+      </w:rPr>
+    </w:lvl>
+    <w:lvl w:ilvl="8" w:tentative="1">
+      <w:start w:val="1"/>
+      <w:numFmt w:val="bullet"/>
+      <w:lvlText w:val=""/>
+      <w:lvlJc w:val="left"/>
+      <w:pPr>
+        <w:tabs>
+          <w:tab w:val="num" w:pos="6480"/>
+        </w:tabs>
+        <w:ind w:left="6480" w:hanging="360"/>
+      </w:pPr>
+      <w:rPr>
+        <w:rFonts w:ascii="Wingdings" w:hAnsi="Wingdings" w:hint="default"/>
+        <w:sz w:val="20"/>
+      </w:rPr>
+    </w:lvl>
+  </w:abstractNum>
+  <w:abstractNum w:abstractNumId="2" w15:restartNumberingAfterBreak="0">
     <w:nsid w:val="080C61F5"/>
     <w:multiLevelType w:val="hybridMultilevel"/>
     <w:tmpl w:val="872E8D42"/>
@@ -1138,7 +2069,156 @@
       </w:pPr>
     </w:lvl>
   </w:abstractNum>
-  <w:abstractNum w:abstractNumId="1" w15:restartNumberingAfterBreak="0">
+  <w:abstractNum w:abstractNumId="3" w15:restartNumberingAfterBreak="0">
+    <w:nsid w:val="15505436"/>
+    <w:multiLevelType w:val="multilevel"/>
+    <w:tmpl w:val="BA7EEEBC"/>
+    <w:lvl w:ilvl="0">
+      <w:start w:val="1"/>
+      <w:numFmt w:val="bullet"/>
+      <w:lvlText w:val=""/>
+      <w:lvlJc w:val="left"/>
+      <w:pPr>
+        <w:tabs>
+          <w:tab w:val="num" w:pos="720"/>
+        </w:tabs>
+        <w:ind w:left="720" w:hanging="360"/>
+      </w:pPr>
+      <w:rPr>
+        <w:rFonts w:ascii="Symbol" w:hAnsi="Symbol" w:hint="default"/>
+        <w:sz w:val="20"/>
+      </w:rPr>
+    </w:lvl>
+    <w:lvl w:ilvl="1" w:tentative="1">
+      <w:start w:val="1"/>
+      <w:numFmt w:val="bullet"/>
+      <w:lvlText w:val="o"/>
+      <w:lvlJc w:val="left"/>
+      <w:pPr>
+        <w:tabs>
+          <w:tab w:val="num" w:pos="1440"/>
+        </w:tabs>
+        <w:ind w:left="1440" w:hanging="360"/>
+      </w:pPr>
+      <w:rPr>
+        <w:rFonts w:ascii="Courier New" w:hAnsi="Courier New" w:hint="default"/>
+        <w:sz w:val="20"/>
+      </w:rPr>
+    </w:lvl>
+    <w:lvl w:ilvl="2" w:tentative="1">
+      <w:start w:val="1"/>
+      <w:numFmt w:val="bullet"/>
+      <w:lvlText w:val=""/>
+      <w:lvlJc w:val="left"/>
+      <w:pPr>
+        <w:tabs>
+          <w:tab w:val="num" w:pos="2160"/>
+        </w:tabs>
+        <w:ind w:left="2160" w:hanging="360"/>
+      </w:pPr>
+      <w:rPr>
+        <w:rFonts w:ascii="Wingdings" w:hAnsi="Wingdings" w:hint="default"/>
+        <w:sz w:val="20"/>
+      </w:rPr>
+    </w:lvl>
+    <w:lvl w:ilvl="3" w:tentative="1">
+      <w:start w:val="1"/>
+      <w:numFmt w:val="bullet"/>
+      <w:lvlText w:val=""/>
+      <w:lvlJc w:val="left"/>
+      <w:pPr>
+        <w:tabs>
+          <w:tab w:val="num" w:pos="2880"/>
+        </w:tabs>
+        <w:ind w:left="2880" w:hanging="360"/>
+      </w:pPr>
+      <w:rPr>
+        <w:rFonts w:ascii="Wingdings" w:hAnsi="Wingdings" w:hint="default"/>
+        <w:sz w:val="20"/>
+      </w:rPr>
+    </w:lvl>
+    <w:lvl w:ilvl="4" w:tentative="1">
+      <w:start w:val="1"/>
+      <w:numFmt w:val="bullet"/>
+      <w:lvlText w:val=""/>
+      <w:lvlJc w:val="left"/>
+      <w:pPr>
+        <w:tabs>
+          <w:tab w:val="num" w:pos="3600"/>
+        </w:tabs>
+        <w:ind w:left="3600" w:hanging="360"/>
+      </w:pPr>
+      <w:rPr>
+        <w:rFonts w:ascii="Wingdings" w:hAnsi="Wingdings" w:hint="default"/>
+        <w:sz w:val="20"/>
+      </w:rPr>
+    </w:lvl>
+    <w:lvl w:ilvl="5" w:tentative="1">
+      <w:start w:val="1"/>
+      <w:numFmt w:val="bullet"/>
+      <w:lvlText w:val=""/>
+      <w:lvlJc w:val="left"/>
+      <w:pPr>
+        <w:tabs>
+          <w:tab w:val="num" w:pos="4320"/>
+        </w:tabs>
+        <w:ind w:left="4320" w:hanging="360"/>
+      </w:pPr>
+      <w:rPr>
+        <w:rFonts w:ascii="Wingdings" w:hAnsi="Wingdings" w:hint="default"/>
+        <w:sz w:val="20"/>
+      </w:rPr>
+    </w:lvl>
+    <w:lvl w:ilvl="6" w:tentative="1">
+      <w:start w:val="1"/>
+      <w:numFmt w:val="bullet"/>
+      <w:lvlText w:val=""/>
+      <w:lvlJc w:val="left"/>
+      <w:pPr>
+        <w:tabs>
+          <w:tab w:val="num" w:pos="5040"/>
+        </w:tabs>
+        <w:ind w:left="5040" w:hanging="360"/>
+      </w:pPr>
+      <w:rPr>
+        <w:rFonts w:ascii="Wingdings" w:hAnsi="Wingdings" w:hint="default"/>
+        <w:sz w:val="20"/>
+      </w:rPr>
+    </w:lvl>
+    <w:lvl w:ilvl="7" w:tentative="1">
+      <w:start w:val="1"/>
+      <w:numFmt w:val="bullet"/>
+      <w:lvlText w:val=""/>
+      <w:lvlJc w:val="left"/>
+      <w:pPr>
+        <w:tabs>
+          <w:tab w:val="num" w:pos="5760"/>
+        </w:tabs>
+        <w:ind w:left="5760" w:hanging="360"/>
+      </w:pPr>
+      <w:rPr>
+        <w:rFonts w:ascii="Wingdings" w:hAnsi="Wingdings" w:hint="default"/>
+        <w:sz w:val="20"/>
+      </w:rPr>
+    </w:lvl>
+    <w:lvl w:ilvl="8" w:tentative="1">
+      <w:start w:val="1"/>
+      <w:numFmt w:val="bullet"/>
+      <w:lvlText w:val=""/>
+      <w:lvlJc w:val="left"/>
+      <w:pPr>
+        <w:tabs>
+          <w:tab w:val="num" w:pos="6480"/>
+        </w:tabs>
+        <w:ind w:left="6480" w:hanging="360"/>
+      </w:pPr>
+      <w:rPr>
+        <w:rFonts w:ascii="Wingdings" w:hAnsi="Wingdings" w:hint="default"/>
+        <w:sz w:val="20"/>
+      </w:rPr>
+    </w:lvl>
+  </w:abstractNum>
+  <w:abstractNum w:abstractNumId="4" w15:restartNumberingAfterBreak="0">
     <w:nsid w:val="1DA32CEE"/>
     <w:multiLevelType w:val="multilevel"/>
     <w:tmpl w:val="DA489426"/>
@@ -1287,7 +2367,93 @@
       </w:rPr>
     </w:lvl>
   </w:abstractNum>
-  <w:abstractNum w:abstractNumId="2" w15:restartNumberingAfterBreak="0">
+  <w:abstractNum w:abstractNumId="5" w15:restartNumberingAfterBreak="0">
+    <w:nsid w:val="20435900"/>
+    <w:multiLevelType w:val="hybridMultilevel"/>
+    <w:tmpl w:val="872E8D42"/>
+    <w:lvl w:ilvl="0" w:tplc="FFFFFFFF">
+      <w:start w:val="1"/>
+      <w:numFmt w:val="decimal"/>
+      <w:lvlText w:val="%1."/>
+      <w:lvlJc w:val="left"/>
+      <w:pPr>
+        <w:ind w:left="720" w:hanging="360"/>
+      </w:pPr>
+    </w:lvl>
+    <w:lvl w:ilvl="1" w:tplc="FFFFFFFF">
+      <w:start w:val="1"/>
+      <w:numFmt w:val="lowerLetter"/>
+      <w:lvlText w:val="%2."/>
+      <w:lvlJc w:val="left"/>
+      <w:pPr>
+        <w:ind w:left="1440" w:hanging="360"/>
+      </w:pPr>
+    </w:lvl>
+    <w:lvl w:ilvl="2" w:tplc="FFFFFFFF">
+      <w:start w:val="1"/>
+      <w:numFmt w:val="lowerRoman"/>
+      <w:lvlText w:val="%3."/>
+      <w:lvlJc w:val="right"/>
+      <w:pPr>
+        <w:ind w:left="2160" w:hanging="180"/>
+      </w:pPr>
+    </w:lvl>
+    <w:lvl w:ilvl="3" w:tplc="FFFFFFFF" w:tentative="1">
+      <w:start w:val="1"/>
+      <w:numFmt w:val="decimal"/>
+      <w:lvlText w:val="%4."/>
+      <w:lvlJc w:val="left"/>
+      <w:pPr>
+        <w:ind w:left="2880" w:hanging="360"/>
+      </w:pPr>
+    </w:lvl>
+    <w:lvl w:ilvl="4" w:tplc="FFFFFFFF" w:tentative="1">
+      <w:start w:val="1"/>
+      <w:numFmt w:val="lowerLetter"/>
+      <w:lvlText w:val="%5."/>
+      <w:lvlJc w:val="left"/>
+      <w:pPr>
+        <w:ind w:left="3600" w:hanging="360"/>
+      </w:pPr>
+    </w:lvl>
+    <w:lvl w:ilvl="5" w:tplc="FFFFFFFF" w:tentative="1">
+      <w:start w:val="1"/>
+      <w:numFmt w:val="lowerRoman"/>
+      <w:lvlText w:val="%6."/>
+      <w:lvlJc w:val="right"/>
+      <w:pPr>
+        <w:ind w:left="4320" w:hanging="180"/>
+      </w:pPr>
+    </w:lvl>
+    <w:lvl w:ilvl="6" w:tplc="FFFFFFFF" w:tentative="1">
+      <w:start w:val="1"/>
+      <w:numFmt w:val="decimal"/>
+      <w:lvlText w:val="%7."/>
+      <w:lvlJc w:val="left"/>
+      <w:pPr>
+        <w:ind w:left="5040" w:hanging="360"/>
+      </w:pPr>
+    </w:lvl>
+    <w:lvl w:ilvl="7" w:tplc="FFFFFFFF" w:tentative="1">
+      <w:start w:val="1"/>
+      <w:numFmt w:val="lowerLetter"/>
+      <w:lvlText w:val="%8."/>
+      <w:lvlJc w:val="left"/>
+      <w:pPr>
+        <w:ind w:left="5760" w:hanging="360"/>
+      </w:pPr>
+    </w:lvl>
+    <w:lvl w:ilvl="8" w:tplc="FFFFFFFF" w:tentative="1">
+      <w:start w:val="1"/>
+      <w:numFmt w:val="lowerRoman"/>
+      <w:lvlText w:val="%9."/>
+      <w:lvlJc w:val="right"/>
+      <w:pPr>
+        <w:ind w:left="6480" w:hanging="180"/>
+      </w:pPr>
+    </w:lvl>
+  </w:abstractNum>
+  <w:abstractNum w:abstractNumId="6" w15:restartNumberingAfterBreak="0">
     <w:nsid w:val="2356457E"/>
     <w:multiLevelType w:val="multilevel"/>
     <w:tmpl w:val="91B8CC90"/>
@@ -1436,7 +2602,7 @@
       </w:rPr>
     </w:lvl>
   </w:abstractNum>
-  <w:abstractNum w:abstractNumId="3" w15:restartNumberingAfterBreak="0">
+  <w:abstractNum w:abstractNumId="7" w15:restartNumberingAfterBreak="0">
     <w:nsid w:val="31802FA8"/>
     <w:multiLevelType w:val="multilevel"/>
     <w:tmpl w:val="FBC689DA"/>
@@ -1585,7 +2751,7 @@
       </w:rPr>
     </w:lvl>
   </w:abstractNum>
-  <w:abstractNum w:abstractNumId="4" w15:restartNumberingAfterBreak="0">
+  <w:abstractNum w:abstractNumId="8" w15:restartNumberingAfterBreak="0">
     <w:nsid w:val="336D28B7"/>
     <w:multiLevelType w:val="multilevel"/>
     <w:tmpl w:val="7ECE2644"/>
@@ -1734,7 +2900,7 @@
       </w:rPr>
     </w:lvl>
   </w:abstractNum>
-  <w:abstractNum w:abstractNumId="5" w15:restartNumberingAfterBreak="0">
+  <w:abstractNum w:abstractNumId="9" w15:restartNumberingAfterBreak="0">
     <w:nsid w:val="34B6677B"/>
     <w:multiLevelType w:val="multilevel"/>
     <w:tmpl w:val="3D8C8FEE"/>
@@ -1883,7 +3049,7 @@
       </w:rPr>
     </w:lvl>
   </w:abstractNum>
-  <w:abstractNum w:abstractNumId="6" w15:restartNumberingAfterBreak="0">
+  <w:abstractNum w:abstractNumId="10" w15:restartNumberingAfterBreak="0">
     <w:nsid w:val="42904603"/>
     <w:multiLevelType w:val="hybridMultilevel"/>
     <w:tmpl w:val="369C6F28"/>
@@ -1996,7 +3162,7 @@
       </w:rPr>
     </w:lvl>
   </w:abstractNum>
-  <w:abstractNum w:abstractNumId="7" w15:restartNumberingAfterBreak="0">
+  <w:abstractNum w:abstractNumId="11" w15:restartNumberingAfterBreak="0">
     <w:nsid w:val="49051429"/>
     <w:multiLevelType w:val="multilevel"/>
     <w:tmpl w:val="2C1A6618"/>
@@ -2145,7 +3311,7 @@
       </w:rPr>
     </w:lvl>
   </w:abstractNum>
-  <w:abstractNum w:abstractNumId="8" w15:restartNumberingAfterBreak="0">
+  <w:abstractNum w:abstractNumId="12" w15:restartNumberingAfterBreak="0">
     <w:nsid w:val="56327FC1"/>
     <w:multiLevelType w:val="multilevel"/>
     <w:tmpl w:val="AB08E0D6"/>
@@ -2294,7 +3460,7 @@
       </w:rPr>
     </w:lvl>
   </w:abstractNum>
-  <w:abstractNum w:abstractNumId="9" w15:restartNumberingAfterBreak="0">
+  <w:abstractNum w:abstractNumId="13" w15:restartNumberingAfterBreak="0">
     <w:nsid w:val="606A7EC1"/>
     <w:multiLevelType w:val="multilevel"/>
     <w:tmpl w:val="003665B6"/>
@@ -2443,7 +3609,7 @@
       </w:rPr>
     </w:lvl>
   </w:abstractNum>
-  <w:abstractNum w:abstractNumId="10" w15:restartNumberingAfterBreak="0">
+  <w:abstractNum w:abstractNumId="14" w15:restartNumberingAfterBreak="0">
     <w:nsid w:val="61A94C86"/>
     <w:multiLevelType w:val="multilevel"/>
     <w:tmpl w:val="D8420920"/>
@@ -2592,7 +3758,7 @@
       </w:rPr>
     </w:lvl>
   </w:abstractNum>
-  <w:abstractNum w:abstractNumId="11" w15:restartNumberingAfterBreak="0">
+  <w:abstractNum w:abstractNumId="15" w15:restartNumberingAfterBreak="0">
     <w:nsid w:val="653870E7"/>
     <w:multiLevelType w:val="hybridMultilevel"/>
     <w:tmpl w:val="459E44F6"/>
@@ -2705,7 +3871,7 @@
       </w:rPr>
     </w:lvl>
   </w:abstractNum>
-  <w:abstractNum w:abstractNumId="12" w15:restartNumberingAfterBreak="0">
+  <w:abstractNum w:abstractNumId="16" w15:restartNumberingAfterBreak="0">
     <w:nsid w:val="6BA452FB"/>
     <w:multiLevelType w:val="multilevel"/>
     <w:tmpl w:val="7FB6C718"/>
@@ -2854,7 +4020,7 @@
       </w:rPr>
     </w:lvl>
   </w:abstractNum>
-  <w:abstractNum w:abstractNumId="13" w15:restartNumberingAfterBreak="0">
+  <w:abstractNum w:abstractNumId="17" w15:restartNumberingAfterBreak="0">
     <w:nsid w:val="79620147"/>
     <w:multiLevelType w:val="multilevel"/>
     <w:tmpl w:val="4252C8B2"/>
@@ -3004,46 +4170,58 @@
     </w:lvl>
   </w:abstractNum>
   <w:num w:numId="1" w16cid:durableId="237910334">
+    <w:abstractNumId w:val="12"/>
+  </w:num>
+  <w:num w:numId="2" w16cid:durableId="584995834">
     <w:abstractNumId w:val="8"/>
   </w:num>
-  <w:num w:numId="2" w16cid:durableId="584995834">
+  <w:num w:numId="3" w16cid:durableId="1271744846">
+    <w:abstractNumId w:val="16"/>
+  </w:num>
+  <w:num w:numId="4" w16cid:durableId="1343703191">
+    <w:abstractNumId w:val="2"/>
+  </w:num>
+  <w:num w:numId="5" w16cid:durableId="785658607">
+    <w:abstractNumId w:val="10"/>
+  </w:num>
+  <w:num w:numId="6" w16cid:durableId="877475588">
+    <w:abstractNumId w:val="6"/>
+  </w:num>
+  <w:num w:numId="7" w16cid:durableId="1094983538">
+    <w:abstractNumId w:val="14"/>
+  </w:num>
+  <w:num w:numId="8" w16cid:durableId="697051663">
+    <w:abstractNumId w:val="13"/>
+  </w:num>
+  <w:num w:numId="9" w16cid:durableId="149492030">
+    <w:abstractNumId w:val="7"/>
+  </w:num>
+  <w:num w:numId="10" w16cid:durableId="584265807">
+    <w:abstractNumId w:val="9"/>
+  </w:num>
+  <w:num w:numId="11" w16cid:durableId="1975137507">
+    <w:abstractNumId w:val="17"/>
+  </w:num>
+  <w:num w:numId="12" w16cid:durableId="2097818201">
     <w:abstractNumId w:val="4"/>
   </w:num>
-  <w:num w:numId="3" w16cid:durableId="1271744846">
-    <w:abstractNumId w:val="12"/>
+  <w:num w:numId="13" w16cid:durableId="417674325">
+    <w:abstractNumId w:val="11"/>
   </w:num>
-  <w:num w:numId="4" w16cid:durableId="1343703191">
+  <w:num w:numId="14" w16cid:durableId="393897426">
+    <w:abstractNumId w:val="15"/>
+  </w:num>
+  <w:num w:numId="15" w16cid:durableId="449008167">
+    <w:abstractNumId w:val="5"/>
+  </w:num>
+  <w:num w:numId="16" w16cid:durableId="788090344">
     <w:abstractNumId w:val="0"/>
   </w:num>
-  <w:num w:numId="5" w16cid:durableId="785658607">
-    <w:abstractNumId w:val="6"/>
-  </w:num>
-  <w:num w:numId="6" w16cid:durableId="877475588">
-    <w:abstractNumId w:val="2"/>
-  </w:num>
-  <w:num w:numId="7" w16cid:durableId="1094983538">
-    <w:abstractNumId w:val="10"/>
-  </w:num>
-  <w:num w:numId="8" w16cid:durableId="697051663">
-    <w:abstractNumId w:val="9"/>
-  </w:num>
-  <w:num w:numId="9" w16cid:durableId="149492030">
+  <w:num w:numId="17" w16cid:durableId="317155164">
     <w:abstractNumId w:val="3"/>
   </w:num>
-  <w:num w:numId="10" w16cid:durableId="584265807">
-    <w:abstractNumId w:val="5"/>
-  </w:num>
-  <w:num w:numId="11" w16cid:durableId="1975137507">
-    <w:abstractNumId w:val="13"/>
-  </w:num>
-  <w:num w:numId="12" w16cid:durableId="2097818201">
+  <w:num w:numId="18" w16cid:durableId="1830827072">
     <w:abstractNumId w:val="1"/>
-  </w:num>
-  <w:num w:numId="13" w16cid:durableId="417674325">
-    <w:abstractNumId w:val="7"/>
-  </w:num>
-  <w:num w:numId="14" w16cid:durableId="393897426">
-    <w:abstractNumId w:val="11"/>
   </w:num>
 </w:numbering>
 </file>

</xml_diff>

<commit_message>
Add new connect4 mode that shows a digital clock by having the clock fall from the sky and bounce into place. When the time changes, the old time falls off the bottom and comes back at the top with the new time.
Refactor RealTimeClock so we can utilize the drawing logic in Connect4 via the new drawDigitalClock() method.

Refactor displaynumbers.cpp to support the new drawDigitalClock() method in RealTimeClock.

Remove old #ifdef CONNECT_FOUR logic from bounce.cpp since we now have a separate Connect4 clock mode.

Refactor bounce.cpp to remove duplicate positioning logic for marbles.

Increase serial connection speed to 921600 - because, why not?
</commit_message>
<xml_diff>
--- a/documentation/Marble Madness Design document.docx
+++ b/documentation/Marble Madness Design document.docx
@@ -559,13 +559,8 @@
           <w:numId w:val="14"/>
         </w:numPr>
       </w:pPr>
-      <w:proofErr w:type="spellStart"/>
-      <w:r>
-        <w:t>usb</w:t>
-      </w:r>
-      <w:proofErr w:type="spellEnd"/>
-      <w:r>
-        <w:t xml:space="preserve"> c pd adjustable power supply</w:t>
+      <w:r>
+        <w:t>usb c pd adjustable power supply</w:t>
       </w:r>
       <w:r>
         <w:t>?</w:t>
@@ -605,7 +600,7 @@
         </w:numPr>
       </w:pPr>
       <w:r>
-        <w:t>Connect 4 clock</w:t>
+        <w:t>Why does checking dirty flag make updates jerky (esp Matrix)</w:t>
       </w:r>
     </w:p>
     <w:p>
@@ -628,13 +623,8 @@
           <w:numId w:val="4"/>
         </w:numPr>
       </w:pPr>
-      <w:proofErr w:type="spellStart"/>
-      <w:r>
-        <w:t>Googley</w:t>
-      </w:r>
-      <w:proofErr w:type="spellEnd"/>
-      <w:r>
-        <w:t xml:space="preserve"> eyes</w:t>
+      <w:r>
+        <w:t>Googley eyes</w:t>
       </w:r>
     </w:p>
     <w:p>
@@ -682,7 +672,7 @@
         </w:numPr>
       </w:pPr>
       <w:r>
-        <w:t>Conway game of life</w:t>
+        <w:t>Tetris</w:t>
       </w:r>
     </w:p>
     <w:p>
@@ -694,7 +684,7 @@
         </w:numPr>
       </w:pPr>
       <w:r>
-        <w:t>Tetris</w:t>
+        <w:t>Tron</w:t>
       </w:r>
     </w:p>
     <w:p>
@@ -706,7 +696,7 @@
         </w:numPr>
       </w:pPr>
       <w:r>
-        <w:t>Tron</w:t>
+        <w:t>Breakout</w:t>
       </w:r>
     </w:p>
     <w:p>
@@ -718,7 +708,49 @@
         </w:numPr>
       </w:pPr>
       <w:r>
-        <w:t>Breakout</w:t>
+        <w:t>Frozen bubble game</w:t>
+      </w:r>
+    </w:p>
+    <w:p>
+      <w:pPr>
+        <w:pStyle w:val="ListParagraph"/>
+        <w:numPr>
+          <w:ilvl w:val="0"/>
+          <w:numId w:val="4"/>
+        </w:numPr>
+      </w:pPr>
+      <w:r>
+        <w:t>Hourglass?</w:t>
+      </w:r>
+    </w:p>
+    <w:p>
+      <w:pPr>
+        <w:pStyle w:val="ListParagraph"/>
+        <w:numPr>
+          <w:ilvl w:val="0"/>
+          <w:numId w:val="4"/>
+        </w:numPr>
+      </w:pPr>
+      <w:r>
+        <w:t>Lava lamp</w:t>
+      </w:r>
+    </w:p>
+    <w:p>
+      <w:pPr>
+        <w:pStyle w:val="ListParagraph"/>
+        <w:numPr>
+          <w:ilvl w:val="0"/>
+          <w:numId w:val="4"/>
+        </w:numPr>
+      </w:pPr>
+      <w:r>
+        <w:t xml:space="preserve">Display static </w:t>
+      </w:r>
+      <w:r>
+        <w:t>patterns/</w:t>
+      </w:r>
+      <w:r>
+        <w:t>images</w:t>
       </w:r>
     </w:p>
     <w:p>
@@ -730,7 +762,13 @@
         </w:numPr>
       </w:pPr>
       <w:r>
-        <w:t>Frozen bubble game</w:t>
+        <w:t xml:space="preserve">clock that changes </w:t>
+      </w:r>
+      <w:r>
+        <w:t>every</w:t>
+      </w:r>
+      <w:r>
+        <w:t xml:space="preserve"> minute</w:t>
       </w:r>
     </w:p>
     <w:p>
@@ -742,31 +780,7 @@
         </w:numPr>
       </w:pPr>
       <w:r>
-        <w:t>Hourglass?</w:t>
-      </w:r>
-    </w:p>
-    <w:p>
-      <w:pPr>
-        <w:pStyle w:val="ListParagraph"/>
-        <w:numPr>
-          <w:ilvl w:val="0"/>
-          <w:numId w:val="4"/>
-        </w:numPr>
-      </w:pPr>
-      <w:r>
-        <w:t>Lava lamp</w:t>
-      </w:r>
-    </w:p>
-    <w:p>
-      <w:pPr>
-        <w:pStyle w:val="ListParagraph"/>
-        <w:numPr>
-          <w:ilvl w:val="0"/>
-          <w:numId w:val="4"/>
-        </w:numPr>
-      </w:pPr>
-      <w:r>
-        <w:t xml:space="preserve">Display static </w:t>
+        <w:t xml:space="preserve">Display dynamic </w:t>
       </w:r>
       <w:r>
         <w:t>patterns/</w:t>
@@ -784,49 +798,8 @@
         </w:numPr>
       </w:pPr>
       <w:r>
-        <w:t xml:space="preserve">clock that changes </w:t>
-      </w:r>
-      <w:r>
-        <w:t>every</w:t>
-      </w:r>
-      <w:r>
-        <w:t xml:space="preserve"> minute</w:t>
-      </w:r>
-    </w:p>
-    <w:p>
-      <w:pPr>
-        <w:pStyle w:val="ListParagraph"/>
-        <w:numPr>
-          <w:ilvl w:val="0"/>
-          <w:numId w:val="4"/>
-        </w:numPr>
-      </w:pPr>
-      <w:r>
-        <w:t xml:space="preserve">Display dynamic </w:t>
-      </w:r>
-      <w:r>
-        <w:t>patterns/</w:t>
-      </w:r>
-      <w:r>
-        <w:t>images</w:t>
-      </w:r>
-    </w:p>
-    <w:p>
-      <w:pPr>
-        <w:pStyle w:val="ListParagraph"/>
-        <w:numPr>
-          <w:ilvl w:val="1"/>
-          <w:numId w:val="4"/>
-        </w:numPr>
-      </w:pPr>
-      <w:r>
-        <w:t xml:space="preserve">Animated gifs, videos, </w:t>
-      </w:r>
-      <w:proofErr w:type="spellStart"/>
-      <w:r>
-        <w:t>etc</w:t>
-      </w:r>
-      <w:proofErr w:type="spellEnd"/>
+        <w:t>Animated gifs, videos, etc</w:t>
+      </w:r>
     </w:p>
     <w:p>
       <w:pPr>
@@ -947,15 +920,7 @@
         </w:numPr>
       </w:pPr>
       <w:r>
-        <w:t xml:space="preserve">Alpha </w:t>
-      </w:r>
-      <w:proofErr w:type="gramStart"/>
-      <w:r>
-        <w:t>blend</w:t>
-      </w:r>
-      <w:proofErr w:type="gramEnd"/>
-      <w:r>
-        <w:t xml:space="preserve"> to next picture</w:t>
+        <w:t>Alpha blend to next picture</w:t>
       </w:r>
     </w:p>
     <w:p>
@@ -967,7 +932,6 @@
         </w:numPr>
       </w:pPr>
       <w:r>
-        <w:lastRenderedPageBreak/>
         <w:t>Wipe</w:t>
       </w:r>
     </w:p>
@@ -980,7 +944,190 @@
         </w:numPr>
       </w:pPr>
       <w:r>
+        <w:lastRenderedPageBreak/>
         <w:t>Push/slide from left/right/top/bottom - old slide out, new slide in</w:t>
+      </w:r>
+    </w:p>
+    <w:p>
+      <w:r>
+        <w:br w:type="page"/>
+      </w:r>
+    </w:p>
+    <w:p>
+      <w:pPr>
+        <w:pStyle w:val="Heading1"/>
+      </w:pPr>
+      <w:r>
+        <w:lastRenderedPageBreak/>
+        <w:t>Done</w:t>
+      </w:r>
+    </w:p>
+    <w:p>
+      <w:pPr>
+        <w:pStyle w:val="ListParagraph"/>
+        <w:numPr>
+          <w:ilvl w:val="0"/>
+          <w:numId w:val="15"/>
+        </w:numPr>
+      </w:pPr>
+      <w:r>
+        <w:t>Connect 4 clock</w:t>
+      </w:r>
+    </w:p>
+    <w:p>
+      <w:pPr>
+        <w:pStyle w:val="ListParagraph"/>
+        <w:numPr>
+          <w:ilvl w:val="1"/>
+          <w:numId w:val="15"/>
+        </w:numPr>
+      </w:pPr>
+      <w:r>
+        <w:t>Only have enough perf to animate the marbles needed for the clock</w:t>
+      </w:r>
+    </w:p>
+    <w:p>
+      <w:pPr>
+        <w:pStyle w:val="ListParagraph"/>
+        <w:numPr>
+          <w:ilvl w:val="1"/>
+          <w:numId w:val="15"/>
+        </w:numPr>
+      </w:pPr>
+      <w:r>
+        <w:t>Only need vertical walls around numbers (fewer box2d items to compute)</w:t>
+      </w:r>
+    </w:p>
+    <w:p>
+      <w:pPr>
+        <w:pStyle w:val="ListParagraph"/>
+        <w:numPr>
+          <w:ilvl w:val="1"/>
+          <w:numId w:val="15"/>
+        </w:numPr>
+      </w:pPr>
+      <w:r>
+        <w:t>Only need 1 ‘floor’ below the bottom row of numbers in the middle of the screen</w:t>
+      </w:r>
+    </w:p>
+    <w:p>
+      <w:pPr>
+        <w:pStyle w:val="ListParagraph"/>
+        <w:numPr>
+          <w:ilvl w:val="1"/>
+          <w:numId w:val="15"/>
+        </w:numPr>
+      </w:pPr>
+      <w:r>
+        <w:t xml:space="preserve">Store </w:t>
+      </w:r>
+      <w:r>
+        <w:t xml:space="preserve">which </w:t>
+      </w:r>
+      <w:r>
+        <w:t>marble</w:t>
+      </w:r>
+      <w:r>
+        <w:t xml:space="preserve">s are ‘lit’ </w:t>
+      </w:r>
+      <w:r>
+        <w:t>in parallel array initialized by drawDigitalClock() in RealTimeClock.cpp</w:t>
+      </w:r>
+    </w:p>
+    <w:p>
+      <w:pPr>
+        <w:pStyle w:val="ListParagraph"/>
+        <w:numPr>
+          <w:ilvl w:val="1"/>
+          <w:numId w:val="15"/>
+        </w:numPr>
+      </w:pPr>
+      <w:r>
+        <w:t>When the minute changes, remove the floor and when all marbles have left the screen, replace floor then move all the marbles (with the new time) above the top of the screen so they can fall into place</w:t>
+      </w:r>
+    </w:p>
+    <w:p>
+      <w:pPr>
+        <w:pStyle w:val="ListParagraph"/>
+        <w:numPr>
+          <w:ilvl w:val="0"/>
+          <w:numId w:val="15"/>
+        </w:numPr>
+      </w:pPr>
+      <w:r>
+        <w:t>Conway game of life</w:t>
+      </w:r>
+    </w:p>
+    <w:p>
+      <w:pPr>
+        <w:pStyle w:val="ListParagraph"/>
+        <w:numPr>
+          <w:ilvl w:val="0"/>
+          <w:numId w:val="15"/>
+        </w:numPr>
+      </w:pPr>
+      <w:r>
+        <w:t>marble roller (simulated and physics based, with and without physical ‘tracks’)</w:t>
+      </w:r>
+    </w:p>
+    <w:p>
+      <w:pPr>
+        <w:pStyle w:val="ListParagraph"/>
+        <w:numPr>
+          <w:ilvl w:val="1"/>
+          <w:numId w:val="15"/>
+        </w:numPr>
+      </w:pPr>
+      <w:r>
+        <w:t>Try alpha blending between marbles in motion (ala Matrix/Kaleidoscope) to give a better sense of motion. Look at “lerp” (ask AI). Or let them dim ala ‘Matrix.’</w:t>
+      </w:r>
+    </w:p>
+    <w:p>
+      <w:pPr>
+        <w:pStyle w:val="ListParagraph"/>
+        <w:numPr>
+          <w:ilvl w:val="0"/>
+          <w:numId w:val="15"/>
+        </w:numPr>
+      </w:pPr>
+      <w:r>
+        <w:t>‘Ringer’ game - marbles in center, one is ‘shot’ from side, hits marbles, they scatter</w:t>
+      </w:r>
+    </w:p>
+    <w:p>
+      <w:pPr>
+        <w:pStyle w:val="ListParagraph"/>
+        <w:numPr>
+          <w:ilvl w:val="0"/>
+          <w:numId w:val="15"/>
+        </w:numPr>
+      </w:pPr>
+      <w:r>
+        <w:t>“Bounce” where marbles drop to the bottom of the display with random direction and speed</w:t>
+      </w:r>
+    </w:p>
+    <w:p>
+      <w:pPr>
+        <w:pStyle w:val="ListParagraph"/>
+        <w:numPr>
+          <w:ilvl w:val="0"/>
+          <w:numId w:val="15"/>
+        </w:numPr>
+      </w:pPr>
+      <w:r>
+        <w:t>“Pachinko” simulate the marbles and pins of the Pachinko game</w:t>
+      </w:r>
+    </w:p>
+    <w:p>
+      <w:pPr>
+        <w:pStyle w:val="ListParagraph"/>
+        <w:numPr>
+          <w:ilvl w:val="0"/>
+          <w:numId w:val="15"/>
+        </w:numPr>
+      </w:pPr>
+      <w:r>
+        <w:t>“Fire” and “Matrix” – exactly what you think…</w:t>
       </w:r>
     </w:p>
     <w:p>
@@ -1015,8 +1162,8 @@
     </w:p>
     <w:p>
       <w:r>
-        <w:pict w14:anchorId="6B441FE1">
-          <v:rect id="_x0000_i1027" style="width:0;height:1.5pt" o:hralign="center" o:hrstd="t" o:hr="t" fillcolor="#a0a0a0" stroked="f"/>
+        <w:pict w14:anchorId="65EF351F">
+          <v:rect id="_x0000_i1035" style="width:0;height:1.5pt" o:hralign="center" o:hrstd="t" o:hr="t" fillcolor="#a0a0a0" stroked="f"/>
         </w:pict>
       </w:r>
     </w:p>
@@ -1062,38 +1209,14 @@
       </w:r>
       <w:r>
         <w:br/>
-        <w:t xml:space="preserve">A </w:t>
-      </w:r>
-      <w:proofErr w:type="gramStart"/>
-      <w:r>
-        <w:t>massive curated</w:t>
-      </w:r>
-      <w:proofErr w:type="gramEnd"/>
-      <w:r>
-        <w:t xml:space="preserve"> collection of over 1,700 patterns, organized into categories like </w:t>
+        <w:t xml:space="preserve">A massive curated collection of over 1,700 patterns, organized into categories like </w:t>
       </w:r>
       <w:r>
         <w:rPr>
           <w:i/>
           <w:iCs/>
         </w:rPr>
-        <w:t xml:space="preserve">oscillators, still </w:t>
-      </w:r>
-      <w:proofErr w:type="spellStart"/>
-      <w:r>
-        <w:rPr>
-          <w:i/>
-          <w:iCs/>
-        </w:rPr>
-        <w:t>lifes</w:t>
-      </w:r>
-      <w:proofErr w:type="spellEnd"/>
-      <w:r>
-        <w:rPr>
-          <w:i/>
-          <w:iCs/>
-        </w:rPr>
-        <w:t>, spaceships, methuselahs, guns,</w:t>
+        <w:t>oscillators, still lifes, spaceships, methuselahs, guns,</w:t>
       </w:r>
       <w:r>
         <w:t xml:space="preserve"> and more. Each entry includes the RLE code, description, discoverer, and year </w:t>
@@ -1137,44 +1260,19 @@
           <w:numId w:val="16"/>
         </w:numPr>
       </w:pPr>
-      <w:proofErr w:type="spellStart"/>
       <w:r>
         <w:rPr>
           <w:b/>
           <w:bCs/>
         </w:rPr>
-        <w:t>ConwayLife</w:t>
-      </w:r>
-      <w:proofErr w:type="spellEnd"/>
-      <w:r>
-        <w:rPr>
-          <w:b/>
-          <w:bCs/>
-        </w:rPr>
-        <w:t xml:space="preserve"> Pattern Library (conwaylife.appspot.com)</w:t>
+        <w:t>ConwayLife Pattern Library (conwaylife.appspot.com)</w:t>
       </w:r>
       <w:r>
         <w:t xml:space="preserve"> </w:t>
       </w:r>
       <w:r>
         <w:br/>
-        <w:t xml:space="preserve">Hosted by the </w:t>
-      </w:r>
-      <w:proofErr w:type="spellStart"/>
-      <w:r>
-        <w:t>ConwayLife</w:t>
-      </w:r>
-      <w:proofErr w:type="spellEnd"/>
-      <w:r>
-        <w:t xml:space="preserve"> community, this site provides a searchable library of RLE files, with links to </w:t>
-      </w:r>
-      <w:proofErr w:type="spellStart"/>
-      <w:r>
-        <w:t>LifeWiki</w:t>
-      </w:r>
-      <w:proofErr w:type="spellEnd"/>
-      <w:r>
-        <w:t xml:space="preserve"> pages for detailed explanations. You’ll find everything from simple oscillators to complex engineered spaceships </w:t>
+        <w:t xml:space="preserve">Hosted by the ConwayLife community, this site provides a searchable library of RLE files, with links to LifeWiki pages for detailed explanations. You’ll find everything from simple oscillators to complex engineered spaceships </w:t>
       </w:r>
       <w:hyperlink r:id="rId12" w:history="1">
         <w:r>
@@ -1200,31 +1298,11 @@
         <w:t xml:space="preserve"> </w:t>
       </w:r>
       <w:hyperlink r:id="rId13" w:history="1">
-        <w:proofErr w:type="spellStart"/>
         <w:r>
           <w:rPr>
             <w:rStyle w:val="Hyperlink"/>
           </w:rPr>
-          <w:t>ConwayLife</w:t>
-        </w:r>
-        <w:proofErr w:type="spellEnd"/>
-        <w:r>
-          <w:rPr>
-            <w:rStyle w:val="Hyperlink"/>
-          </w:rPr>
-          <w:t xml:space="preserve"> Pattern L</w:t>
-        </w:r>
-        <w:r>
-          <w:rPr>
-            <w:rStyle w:val="Hyperlink"/>
-          </w:rPr>
-          <w:t>i</w:t>
-        </w:r>
-        <w:r>
-          <w:rPr>
-            <w:rStyle w:val="Hyperlink"/>
-          </w:rPr>
-          <w:t>brary</w:t>
+          <w:t>ConwayLife Pattern Library</w:t>
         </w:r>
       </w:hyperlink>
     </w:p>
@@ -1235,21 +1313,12 @@
           <w:numId w:val="16"/>
         </w:numPr>
       </w:pPr>
-      <w:proofErr w:type="spellStart"/>
       <w:r>
         <w:rPr>
           <w:b/>
           <w:bCs/>
         </w:rPr>
-        <w:t>LifeWiki</w:t>
-      </w:r>
-      <w:proofErr w:type="spellEnd"/>
-      <w:r>
-        <w:rPr>
-          <w:b/>
-          <w:bCs/>
-        </w:rPr>
-        <w:t xml:space="preserve"> (conwaylife.com/wiki)</w:t>
+        <w:t>LifeWiki (conwaylife.com/wiki)</w:t>
       </w:r>
       <w:r>
         <w:t xml:space="preserve"> </w:t>
@@ -1271,8 +1340,8 @@
     </w:p>
     <w:p>
       <w:r>
-        <w:pict w14:anchorId="2F87DFF8">
-          <v:rect id="_x0000_i1028" style="width:0;height:1.5pt" o:hralign="center" o:hrstd="t" o:hr="t" fillcolor="#a0a0a0" stroked="f"/>
+        <w:pict w14:anchorId="24D5C50C">
+          <v:rect id="_x0000_i1036" style="width:0;height:1.5pt" o:hralign="center" o:hrstd="t" o:hr="t" fillcolor="#a0a0a0" stroked="f"/>
         </w:pict>
       </w:r>
     </w:p>
@@ -1332,15 +1401,7 @@
         <w:t>Descriptions &amp; categories</w:t>
       </w:r>
       <w:r>
-        <w:t xml:space="preserve"> → know whether it’s </w:t>
-      </w:r>
-      <w:proofErr w:type="gramStart"/>
-      <w:r>
-        <w:t>a still</w:t>
-      </w:r>
-      <w:proofErr w:type="gramEnd"/>
-      <w:r>
-        <w:t xml:space="preserve"> life, oscillator, spaceship, methuselah, or seed.</w:t>
+        <w:t xml:space="preserve"> → know whether it’s a still life, oscillator, spaceship, methuselah, or seed.</w:t>
       </w:r>
     </w:p>
     <w:p>
@@ -1381,8 +1442,8 @@
     </w:p>
     <w:p>
       <w:r>
-        <w:pict w14:anchorId="0AA7EFDC">
-          <v:rect id="_x0000_i1029" style="width:0;height:1.5pt" o:hralign="center" o:hrstd="t" o:hr="t" fillcolor="#a0a0a0" stroked="f"/>
+        <w:pict w14:anchorId="37F52E95">
+          <v:rect id="_x0000_i1037" style="width:0;height:1.5pt" o:hralign="center" o:hrstd="t" o:hr="t" fillcolor="#a0a0a0" stroked="f"/>
         </w:pict>
       </w:r>
     </w:p>
@@ -1502,8 +1563,8 @@
     <w:p>
       <w:r>
         <w:lastRenderedPageBreak/>
-        <w:pict w14:anchorId="67A97854">
-          <v:rect id="_x0000_i1030" style="width:0;height:1.5pt" o:hralign="center" o:hrstd="t" o:hr="t" fillcolor="#a0a0a0" stroked="f"/>
+        <w:pict w14:anchorId="5408E012">
+          <v:rect id="_x0000_i1038" style="width:0;height:1.5pt" o:hralign="center" o:hrstd="t" o:hr="t" fillcolor="#a0a0a0" stroked="f"/>
         </w:pict>
       </w:r>
     </w:p>
@@ -1532,19 +1593,7 @@
           <w:rPr>
             <w:rStyle w:val="Hyperlink"/>
           </w:rPr>
-          <w:t>life.angen.ai/pat</w:t>
-        </w:r>
-        <w:r>
-          <w:rPr>
-            <w:rStyle w:val="Hyperlink"/>
-          </w:rPr>
-          <w:t>t</w:t>
-        </w:r>
-        <w:r>
-          <w:rPr>
-            <w:rStyle w:val="Hyperlink"/>
-          </w:rPr>
-          <w:t>erns</w:t>
+          <w:t>life.angen.ai/patterns</w:t>
         </w:r>
       </w:hyperlink>
       <w:r>
@@ -1555,121 +1604,15 @@
       <w:r>
         <w:t xml:space="preserve">Would you like me to pull out a </w:t>
       </w:r>
-      <w:proofErr w:type="gramStart"/>
       <w:r>
         <w:rPr>
           <w:b/>
           <w:bCs/>
         </w:rPr>
-        <w:t>short curated</w:t>
-      </w:r>
-      <w:proofErr w:type="gramEnd"/>
-      <w:r>
-        <w:rPr>
-          <w:b/>
-          <w:bCs/>
-        </w:rPr>
-        <w:t xml:space="preserve"> list of “safe” oscillators and spaceships from that library</w:t>
+        <w:t>short curated list of “safe” oscillators and spaceships from that library</w:t>
       </w:r>
       <w:r>
         <w:t xml:space="preserve"> that are guaranteed to stay inside 19×19, so you don’t have to sift through hundreds of entries?</w:t>
-      </w:r>
-    </w:p>
-    <w:p/>
-    <w:p>
-      <w:pPr>
-        <w:pStyle w:val="Heading1"/>
-      </w:pPr>
-      <w:r>
-        <w:t>Done</w:t>
-      </w:r>
-    </w:p>
-    <w:p>
-      <w:pPr>
-        <w:pStyle w:val="ListParagraph"/>
-        <w:numPr>
-          <w:ilvl w:val="0"/>
-          <w:numId w:val="15"/>
-        </w:numPr>
-      </w:pPr>
-      <w:r>
-        <w:t>marble roller (simulated and physics based, with and without physical ‘</w:t>
-      </w:r>
-      <w:proofErr w:type="gramStart"/>
-      <w:r>
-        <w:t>tracks’</w:t>
-      </w:r>
-      <w:proofErr w:type="gramEnd"/>
-      <w:r>
-        <w:t>)</w:t>
-      </w:r>
-    </w:p>
-    <w:p>
-      <w:pPr>
-        <w:pStyle w:val="ListParagraph"/>
-        <w:numPr>
-          <w:ilvl w:val="1"/>
-          <w:numId w:val="15"/>
-        </w:numPr>
-      </w:pPr>
-      <w:r>
-        <w:t>Try alpha blending between marbles in motion (ala Matrix/Kaleidoscope) to give a better sense of motion. Look at “lerp” (ask AI). Or let them dim ala ‘Matrix.’</w:t>
-      </w:r>
-    </w:p>
-    <w:p>
-      <w:pPr>
-        <w:pStyle w:val="ListParagraph"/>
-        <w:numPr>
-          <w:ilvl w:val="0"/>
-          <w:numId w:val="15"/>
-        </w:numPr>
-      </w:pPr>
-      <w:r>
-        <w:t>‘Ringer’ game - marbles in center, one is ‘shot’ from side, hits marbles, they scatter</w:t>
-      </w:r>
-    </w:p>
-    <w:p>
-      <w:pPr>
-        <w:pStyle w:val="ListParagraph"/>
-        <w:numPr>
-          <w:ilvl w:val="0"/>
-          <w:numId w:val="15"/>
-        </w:numPr>
-      </w:pPr>
-      <w:r>
-        <w:t>“Bounce” where marbles drop to the bottom of the display with random direction and speed</w:t>
-      </w:r>
-    </w:p>
-    <w:p>
-      <w:pPr>
-        <w:pStyle w:val="ListParagraph"/>
-        <w:numPr>
-          <w:ilvl w:val="0"/>
-          <w:numId w:val="15"/>
-        </w:numPr>
-      </w:pPr>
-      <w:r>
-        <w:t xml:space="preserve">“Pachinko” </w:t>
-      </w:r>
-      <w:proofErr w:type="gramStart"/>
-      <w:r>
-        <w:t>simulate</w:t>
-      </w:r>
-      <w:proofErr w:type="gramEnd"/>
-      <w:r>
-        <w:t xml:space="preserve"> the marbles and pins of the Pachinko game</w:t>
-      </w:r>
-    </w:p>
-    <w:p>
-      <w:pPr>
-        <w:pStyle w:val="ListParagraph"/>
-        <w:numPr>
-          <w:ilvl w:val="0"/>
-          <w:numId w:val="15"/>
-        </w:numPr>
-      </w:pPr>
-      <w:r>
-        <w:t>“Fire” and “Matrix” – exactly what you think…</w:t>
       </w:r>
     </w:p>
     <w:p/>

</xml_diff>